<commit_message>
ABC, NOTIFICACIONES Y VALIDACIONES (Estoy hasta la PTM)
</commit_message>
<xml_diff>
--- a/TESIS.docx
+++ b/TESIS.docx
@@ -8221,27 +8221,7 @@
           <w:szCs w:val="24"/>
           <w:lang w:val="es-ES_tradnl"/>
         </w:rPr>
-        <w:t xml:space="preserve">Reconstrucción y reparación de Base de Datos </w:t>
-      </w:r>
-      <w:proofErr w:type="spellStart"/>
-      <w:r>
-        <w:rPr>
-          <w:rFonts w:ascii="Arial" w:hAnsi="Arial" w:cs="Arial"/>
-          <w:sz w:val="24"/>
-          <w:szCs w:val="24"/>
-          <w:lang w:val="es-ES_tradnl"/>
-        </w:rPr>
-        <w:t>Sybase</w:t>
-      </w:r>
-      <w:proofErr w:type="spellEnd"/>
-      <w:r>
-        <w:rPr>
-          <w:rFonts w:ascii="Arial" w:hAnsi="Arial" w:cs="Arial"/>
-          <w:sz w:val="24"/>
-          <w:szCs w:val="24"/>
-          <w:lang w:val="es-ES_tradnl"/>
-        </w:rPr>
-        <w:t>.</w:t>
+        <w:t>Reconstrucción y reparación de Base de Datos Sybase.</w:t>
       </w:r>
     </w:p>
     <w:p>
@@ -8265,27 +8245,7 @@
           <w:szCs w:val="24"/>
           <w:lang w:val="es-ES_tradnl"/>
         </w:rPr>
-        <w:t xml:space="preserve">Capacitación en desarrollo de sistemas de seguridad informática en </w:t>
-      </w:r>
-      <w:proofErr w:type="spellStart"/>
-      <w:r>
-        <w:rPr>
-          <w:rFonts w:ascii="Arial" w:hAnsi="Arial" w:cs="Arial"/>
-          <w:sz w:val="24"/>
-          <w:szCs w:val="24"/>
-          <w:lang w:val="es-ES_tradnl"/>
-        </w:rPr>
-        <w:t>Python</w:t>
-      </w:r>
-      <w:proofErr w:type="spellEnd"/>
-      <w:r>
-        <w:rPr>
-          <w:rFonts w:ascii="Arial" w:hAnsi="Arial" w:cs="Arial"/>
-          <w:sz w:val="24"/>
-          <w:szCs w:val="24"/>
-          <w:lang w:val="es-ES_tradnl"/>
-        </w:rPr>
-        <w:t>.</w:t>
+        <w:t>Capacitación en desarrollo de sistemas de seguridad informática en Python.</w:t>
       </w:r>
     </w:p>
     <w:p>
@@ -8501,27 +8461,7 @@
           <w:szCs w:val="24"/>
           <w:lang w:val="es-ES_tradnl"/>
         </w:rPr>
-        <w:t xml:space="preserve">Auditoría de vulnerabilidades y de </w:t>
-      </w:r>
-      <w:proofErr w:type="spellStart"/>
-      <w:r>
-        <w:rPr>
-          <w:rFonts w:ascii="Arial" w:hAnsi="Arial" w:cs="Arial"/>
-          <w:sz w:val="24"/>
-          <w:szCs w:val="24"/>
-          <w:lang w:val="es-ES_tradnl"/>
-        </w:rPr>
-        <w:t>pentesting</w:t>
-      </w:r>
-      <w:proofErr w:type="spellEnd"/>
-      <w:r>
-        <w:rPr>
-          <w:rFonts w:ascii="Arial" w:hAnsi="Arial" w:cs="Arial"/>
-          <w:sz w:val="24"/>
-          <w:szCs w:val="24"/>
-          <w:lang w:val="es-ES_tradnl"/>
-        </w:rPr>
-        <w:t>.</w:t>
+        <w:t>Auditoría de vulnerabilidades y de pentesting.</w:t>
       </w:r>
     </w:p>
     <w:p>
@@ -8948,7 +8888,6 @@
           <w:szCs w:val="28"/>
         </w:rPr>
       </w:pPr>
-      <w:proofErr w:type="spellStart"/>
       <w:r>
         <w:rPr>
           <w:rFonts w:cs="Arial"/>
@@ -8958,10 +8897,85 @@
           <w:color w:val="000000"/>
           <w:szCs w:val="28"/>
         </w:rPr>
-        <w:t>Arkebit</w:t>
-      </w:r>
-      <w:proofErr w:type="spellEnd"/>
-      <w:r>
+        <w:t xml:space="preserve">Arkebit 2013 </w:t>
+      </w:r>
+    </w:p>
+    <w:p>
+      <w:pPr>
+        <w:autoSpaceDE w:val="0"/>
+        <w:autoSpaceDN w:val="0"/>
+        <w:adjustRightInd w:val="0"/>
+        <w:spacing w:after="0"/>
+        <w:rPr>
+          <w:rFonts w:cs="Arial"/>
+          <w:bCs/>
+          <w:noProof w:val="0"/>
+          <w:color w:val="000000"/>
+          <w:szCs w:val="28"/>
+        </w:rPr>
+      </w:pPr>
+      <w:r>
+        <w:rPr>
+          <w:rFonts w:cs="Arial"/>
+          <w:bCs/>
+          <w:noProof w:val="0"/>
+          <w:color w:val="000000"/>
+          <w:szCs w:val="28"/>
+        </w:rPr>
+        <w:t>Arkebit nace a partir de una idea de 4 socios de s</w:t>
+      </w:r>
+      <w:r>
+        <w:rPr>
+          <w:rFonts w:cs="Arial"/>
+          <w:bCs/>
+          <w:noProof w:val="0"/>
+          <w:color w:val="000000"/>
+          <w:szCs w:val="28"/>
+        </w:rPr>
+        <w:t xml:space="preserve">er una empresa líder dentro del </w:t>
+      </w:r>
+      <w:r>
+        <w:rPr>
+          <w:rFonts w:cs="Arial"/>
+          <w:bCs/>
+          <w:noProof w:val="0"/>
+          <w:color w:val="000000"/>
+          <w:szCs w:val="28"/>
+        </w:rPr>
+        <w:t xml:space="preserve">campo de las TI y crear concientización sobre la seguridad informática. </w:t>
+      </w:r>
+    </w:p>
+    <w:p>
+      <w:pPr>
+        <w:autoSpaceDE w:val="0"/>
+        <w:autoSpaceDN w:val="0"/>
+        <w:adjustRightInd w:val="0"/>
+        <w:spacing w:after="0"/>
+        <w:rPr>
+          <w:rFonts w:cs="Arial"/>
+          <w:bCs/>
+          <w:noProof w:val="0"/>
+          <w:color w:val="000000"/>
+          <w:szCs w:val="28"/>
+        </w:rPr>
+      </w:pPr>
+      <w:r>
+        <w:rPr>
+          <w:rFonts w:cs="Arial"/>
+          <w:bCs/>
+          <w:noProof w:val="0"/>
+          <w:color w:val="000000"/>
+          <w:szCs w:val="28"/>
+        </w:rPr>
+        <w:t xml:space="preserve"> </w:t>
+      </w:r>
+    </w:p>
+    <w:p>
+      <w:pPr>
+        <w:autoSpaceDE w:val="0"/>
+        <w:autoSpaceDN w:val="0"/>
+        <w:adjustRightInd w:val="0"/>
+        <w:spacing w:after="0"/>
         <w:rPr>
           <w:rFonts w:cs="Arial"/>
           <w:b/>
@@ -8970,97 +8984,8 @@
           <w:color w:val="000000"/>
           <w:szCs w:val="28"/>
         </w:rPr>
-        <w:t xml:space="preserve"> 2013 </w:t>
-      </w:r>
-    </w:p>
-    <w:p>
-      <w:pPr>
-        <w:autoSpaceDE w:val="0"/>
-        <w:autoSpaceDN w:val="0"/>
-        <w:adjustRightInd w:val="0"/>
-        <w:spacing w:after="0"/>
-        <w:rPr>
-          <w:rFonts w:cs="Arial"/>
-          <w:bCs/>
-          <w:noProof w:val="0"/>
-          <w:color w:val="000000"/>
-          <w:szCs w:val="28"/>
-        </w:rPr>
-      </w:pPr>
-      <w:proofErr w:type="spellStart"/>
-      <w:r>
-        <w:rPr>
-          <w:rFonts w:cs="Arial"/>
-          <w:bCs/>
-          <w:noProof w:val="0"/>
-          <w:color w:val="000000"/>
-          <w:szCs w:val="28"/>
-        </w:rPr>
-        <w:t>Arkebit</w:t>
-      </w:r>
-      <w:proofErr w:type="spellEnd"/>
-      <w:r>
-        <w:rPr>
-          <w:rFonts w:cs="Arial"/>
-          <w:bCs/>
-          <w:noProof w:val="0"/>
-          <w:color w:val="000000"/>
-          <w:szCs w:val="28"/>
-        </w:rPr>
-        <w:t xml:space="preserve"> nace a partir de una idea de 4 socios de s</w:t>
-      </w:r>
-      <w:r>
-        <w:rPr>
-          <w:rFonts w:cs="Arial"/>
-          <w:bCs/>
-          <w:noProof w:val="0"/>
-          <w:color w:val="000000"/>
-          <w:szCs w:val="28"/>
-        </w:rPr>
-        <w:t xml:space="preserve">er una empresa líder dentro del </w:t>
-      </w:r>
-      <w:r>
-        <w:rPr>
-          <w:rFonts w:cs="Arial"/>
-          <w:bCs/>
-          <w:noProof w:val="0"/>
-          <w:color w:val="000000"/>
-          <w:szCs w:val="28"/>
-        </w:rPr>
-        <w:t xml:space="preserve">campo de las TI y crear concientización sobre la seguridad informática. </w:t>
-      </w:r>
-    </w:p>
-    <w:p>
-      <w:pPr>
-        <w:autoSpaceDE w:val="0"/>
-        <w:autoSpaceDN w:val="0"/>
-        <w:adjustRightInd w:val="0"/>
-        <w:spacing w:after="0"/>
-        <w:rPr>
-          <w:rFonts w:cs="Arial"/>
-          <w:bCs/>
-          <w:noProof w:val="0"/>
-          <w:color w:val="000000"/>
-          <w:szCs w:val="28"/>
-        </w:rPr>
-      </w:pPr>
-      <w:r>
-        <w:rPr>
-          <w:rFonts w:cs="Arial"/>
-          <w:bCs/>
-          <w:noProof w:val="0"/>
-          <w:color w:val="000000"/>
-          <w:szCs w:val="28"/>
-        </w:rPr>
-        <w:t xml:space="preserve"> </w:t>
-      </w:r>
-    </w:p>
-    <w:p>
-      <w:pPr>
-        <w:autoSpaceDE w:val="0"/>
-        <w:autoSpaceDN w:val="0"/>
-        <w:adjustRightInd w:val="0"/>
-        <w:spacing w:after="0"/>
+      </w:pPr>
+      <w:r>
         <w:rPr>
           <w:rFonts w:cs="Arial"/>
           <w:b/>
@@ -9069,9 +8994,135 @@
           <w:color w:val="000000"/>
           <w:szCs w:val="28"/>
         </w:rPr>
-      </w:pPr>
-      <w:proofErr w:type="spellStart"/>
-      <w:r>
+        <w:t xml:space="preserve">Arkebit 2014 </w:t>
+      </w:r>
+    </w:p>
+    <w:p>
+      <w:pPr>
+        <w:autoSpaceDE w:val="0"/>
+        <w:autoSpaceDN w:val="0"/>
+        <w:adjustRightInd w:val="0"/>
+        <w:spacing w:after="0"/>
+        <w:rPr>
+          <w:rFonts w:cs="Arial"/>
+          <w:bCs/>
+          <w:noProof w:val="0"/>
+          <w:color w:val="000000"/>
+          <w:szCs w:val="28"/>
+        </w:rPr>
+      </w:pPr>
+      <w:r>
+        <w:rPr>
+          <w:rFonts w:cs="Arial"/>
+          <w:bCs/>
+          <w:noProof w:val="0"/>
+          <w:color w:val="000000"/>
+          <w:szCs w:val="28"/>
+        </w:rPr>
+        <w:t xml:space="preserve">Después de 1 año, Arkebit empieza a ser </w:t>
+      </w:r>
+      <w:r>
+        <w:rPr>
+          <w:rFonts w:cs="Arial"/>
+          <w:bCs/>
+          <w:noProof w:val="0"/>
+          <w:color w:val="000000"/>
+          <w:szCs w:val="28"/>
+        </w:rPr>
+        <w:t xml:space="preserve">reconocida entre empresas de TI </w:t>
+      </w:r>
+      <w:r>
+        <w:rPr>
+          <w:rFonts w:cs="Arial"/>
+          <w:bCs/>
+          <w:noProof w:val="0"/>
+          <w:color w:val="000000"/>
+          <w:szCs w:val="28"/>
+        </w:rPr>
+        <w:t>laguneras y universidades gracias a la satisfacció</w:t>
+      </w:r>
+      <w:r>
+        <w:rPr>
+          <w:rFonts w:cs="Arial"/>
+          <w:bCs/>
+          <w:noProof w:val="0"/>
+          <w:color w:val="000000"/>
+          <w:szCs w:val="28"/>
+        </w:rPr>
+        <w:t xml:space="preserve">n de sus clientes y a múltiples </w:t>
+      </w:r>
+      <w:r>
+        <w:rPr>
+          <w:rFonts w:cs="Arial"/>
+          <w:bCs/>
+          <w:noProof w:val="0"/>
+          <w:color w:val="000000"/>
+          <w:szCs w:val="28"/>
+        </w:rPr>
+        <w:t>conferencias con alumnos de diferentes pla</w:t>
+      </w:r>
+      <w:r>
+        <w:rPr>
+          <w:rFonts w:cs="Arial"/>
+          <w:bCs/>
+          <w:noProof w:val="0"/>
+          <w:color w:val="000000"/>
+          <w:szCs w:val="28"/>
+        </w:rPr>
+        <w:t xml:space="preserve">nteles universitarios generando </w:t>
+      </w:r>
+      <w:r>
+        <w:rPr>
+          <w:rFonts w:cs="Arial"/>
+          <w:bCs/>
+          <w:noProof w:val="0"/>
+          <w:color w:val="000000"/>
+          <w:szCs w:val="28"/>
+        </w:rPr>
+        <w:t xml:space="preserve">conciencia sobre la seguridad informática. </w:t>
+      </w:r>
+      <w:r>
+        <w:rPr>
+          <w:rFonts w:cs="Arial"/>
+          <w:bCs/>
+          <w:noProof w:val="0"/>
+          <w:color w:val="000000"/>
+          <w:szCs w:val="28"/>
+        </w:rPr>
+        <w:t xml:space="preserve">La empresa comienza a capacitar </w:t>
+      </w:r>
+      <w:r>
+        <w:rPr>
+          <w:rFonts w:cs="Arial"/>
+          <w:bCs/>
+          <w:noProof w:val="0"/>
+          <w:color w:val="000000"/>
+          <w:szCs w:val="28"/>
+        </w:rPr>
+        <w:t xml:space="preserve">personal tanto de universidad como servidores públicos. </w:t>
+      </w:r>
+    </w:p>
+    <w:p>
+      <w:pPr>
+        <w:autoSpaceDE w:val="0"/>
+        <w:autoSpaceDN w:val="0"/>
+        <w:adjustRightInd w:val="0"/>
+        <w:spacing w:after="0"/>
+        <w:rPr>
+          <w:rFonts w:cs="Arial"/>
+          <w:bCs/>
+          <w:noProof w:val="0"/>
+          <w:color w:val="000000"/>
+          <w:szCs w:val="28"/>
+        </w:rPr>
+      </w:pPr>
+    </w:p>
+    <w:p>
+      <w:pPr>
+        <w:autoSpaceDE w:val="0"/>
+        <w:autoSpaceDN w:val="0"/>
+        <w:adjustRightInd w:val="0"/>
+        <w:spacing w:after="0"/>
         <w:rPr>
           <w:rFonts w:cs="Arial"/>
           <w:b/>
@@ -9080,9 +9131,7 @@
           <w:color w:val="000000"/>
           <w:szCs w:val="28"/>
         </w:rPr>
-        <w:t>Arkebit</w:t>
-      </w:r>
-      <w:proofErr w:type="spellEnd"/>
+      </w:pPr>
       <w:r>
         <w:rPr>
           <w:rFonts w:cs="Arial"/>
@@ -9092,7 +9141,7 @@
           <w:color w:val="000000"/>
           <w:szCs w:val="28"/>
         </w:rPr>
-        <w:t xml:space="preserve"> 2014 </w:t>
+        <w:t xml:space="preserve">Arkebit 2015 </w:t>
       </w:r>
     </w:p>
     <w:p>
@@ -9117,211 +9166,7 @@
           <w:color w:val="000000"/>
           <w:szCs w:val="28"/>
         </w:rPr>
-        <w:t xml:space="preserve">Después de 1 año, </w:t>
-      </w:r>
-      <w:proofErr w:type="spellStart"/>
-      <w:r>
-        <w:rPr>
-          <w:rFonts w:cs="Arial"/>
-          <w:bCs/>
-          <w:noProof w:val="0"/>
-          <w:color w:val="000000"/>
-          <w:szCs w:val="28"/>
-        </w:rPr>
-        <w:t>Arkebit</w:t>
-      </w:r>
-      <w:proofErr w:type="spellEnd"/>
-      <w:r>
-        <w:rPr>
-          <w:rFonts w:cs="Arial"/>
-          <w:bCs/>
-          <w:noProof w:val="0"/>
-          <w:color w:val="000000"/>
-          <w:szCs w:val="28"/>
-        </w:rPr>
-        <w:t xml:space="preserve"> empieza a ser </w:t>
-      </w:r>
-      <w:r>
-        <w:rPr>
-          <w:rFonts w:cs="Arial"/>
-          <w:bCs/>
-          <w:noProof w:val="0"/>
-          <w:color w:val="000000"/>
-          <w:szCs w:val="28"/>
-        </w:rPr>
-        <w:t xml:space="preserve">reconocida entre empresas de TI </w:t>
-      </w:r>
-      <w:r>
-        <w:rPr>
-          <w:rFonts w:cs="Arial"/>
-          <w:bCs/>
-          <w:noProof w:val="0"/>
-          <w:color w:val="000000"/>
-          <w:szCs w:val="28"/>
-        </w:rPr>
-        <w:t>laguneras y universidades gracias a la satisfacció</w:t>
-      </w:r>
-      <w:r>
-        <w:rPr>
-          <w:rFonts w:cs="Arial"/>
-          <w:bCs/>
-          <w:noProof w:val="0"/>
-          <w:color w:val="000000"/>
-          <w:szCs w:val="28"/>
-        </w:rPr>
-        <w:t xml:space="preserve">n de sus clientes y a múltiples </w:t>
-      </w:r>
-      <w:r>
-        <w:rPr>
-          <w:rFonts w:cs="Arial"/>
-          <w:bCs/>
-          <w:noProof w:val="0"/>
-          <w:color w:val="000000"/>
-          <w:szCs w:val="28"/>
-        </w:rPr>
-        <w:t>conferencias con alumnos de diferentes pla</w:t>
-      </w:r>
-      <w:r>
-        <w:rPr>
-          <w:rFonts w:cs="Arial"/>
-          <w:bCs/>
-          <w:noProof w:val="0"/>
-          <w:color w:val="000000"/>
-          <w:szCs w:val="28"/>
-        </w:rPr>
-        <w:t xml:space="preserve">nteles universitarios generando </w:t>
-      </w:r>
-      <w:r>
-        <w:rPr>
-          <w:rFonts w:cs="Arial"/>
-          <w:bCs/>
-          <w:noProof w:val="0"/>
-          <w:color w:val="000000"/>
-          <w:szCs w:val="28"/>
-        </w:rPr>
-        <w:t xml:space="preserve">conciencia sobre la seguridad informática. </w:t>
-      </w:r>
-      <w:r>
-        <w:rPr>
-          <w:rFonts w:cs="Arial"/>
-          <w:bCs/>
-          <w:noProof w:val="0"/>
-          <w:color w:val="000000"/>
-          <w:szCs w:val="28"/>
-        </w:rPr>
-        <w:t xml:space="preserve">La empresa comienza a capacitar </w:t>
-      </w:r>
-      <w:r>
-        <w:rPr>
-          <w:rFonts w:cs="Arial"/>
-          <w:bCs/>
-          <w:noProof w:val="0"/>
-          <w:color w:val="000000"/>
-          <w:szCs w:val="28"/>
-        </w:rPr>
-        <w:t xml:space="preserve">personal tanto de universidad como servidores públicos. </w:t>
-      </w:r>
-    </w:p>
-    <w:p>
-      <w:pPr>
-        <w:autoSpaceDE w:val="0"/>
-        <w:autoSpaceDN w:val="0"/>
-        <w:adjustRightInd w:val="0"/>
-        <w:spacing w:after="0"/>
-        <w:rPr>
-          <w:rFonts w:cs="Arial"/>
-          <w:bCs/>
-          <w:noProof w:val="0"/>
-          <w:color w:val="000000"/>
-          <w:szCs w:val="28"/>
-        </w:rPr>
-      </w:pPr>
-    </w:p>
-    <w:p>
-      <w:pPr>
-        <w:autoSpaceDE w:val="0"/>
-        <w:autoSpaceDN w:val="0"/>
-        <w:adjustRightInd w:val="0"/>
-        <w:spacing w:after="0"/>
-        <w:rPr>
-          <w:rFonts w:cs="Arial"/>
-          <w:b/>
-          <w:bCs/>
-          <w:noProof w:val="0"/>
-          <w:color w:val="000000"/>
-          <w:szCs w:val="28"/>
-        </w:rPr>
-      </w:pPr>
-      <w:proofErr w:type="spellStart"/>
-      <w:r>
-        <w:rPr>
-          <w:rFonts w:cs="Arial"/>
-          <w:b/>
-          <w:bCs/>
-          <w:noProof w:val="0"/>
-          <w:color w:val="000000"/>
-          <w:szCs w:val="28"/>
-        </w:rPr>
-        <w:t>Arkebit</w:t>
-      </w:r>
-      <w:proofErr w:type="spellEnd"/>
-      <w:r>
-        <w:rPr>
-          <w:rFonts w:cs="Arial"/>
-          <w:b/>
-          <w:bCs/>
-          <w:noProof w:val="0"/>
-          <w:color w:val="000000"/>
-          <w:szCs w:val="28"/>
-        </w:rPr>
-        <w:t xml:space="preserve"> 2015 </w:t>
-      </w:r>
-    </w:p>
-    <w:p>
-      <w:pPr>
-        <w:autoSpaceDE w:val="0"/>
-        <w:autoSpaceDN w:val="0"/>
-        <w:adjustRightInd w:val="0"/>
-        <w:spacing w:after="0"/>
-        <w:rPr>
-          <w:rFonts w:cs="Arial"/>
-          <w:bCs/>
-          <w:noProof w:val="0"/>
-          <w:color w:val="000000"/>
-          <w:szCs w:val="28"/>
-        </w:rPr>
-      </w:pPr>
-      <w:r>
-        <w:rPr>
-          <w:rFonts w:cs="Arial"/>
-          <w:bCs/>
-          <w:noProof w:val="0"/>
-          <w:color w:val="000000"/>
-          <w:szCs w:val="28"/>
-        </w:rPr>
-        <w:t xml:space="preserve">2 años después de ser fundada, </w:t>
-      </w:r>
-      <w:proofErr w:type="spellStart"/>
-      <w:r>
-        <w:rPr>
-          <w:rFonts w:cs="Arial"/>
-          <w:bCs/>
-          <w:noProof w:val="0"/>
-          <w:color w:val="000000"/>
-          <w:szCs w:val="28"/>
-        </w:rPr>
-        <w:t>Arkebit</w:t>
-      </w:r>
-      <w:proofErr w:type="spellEnd"/>
-      <w:r>
-        <w:rPr>
-          <w:rFonts w:cs="Arial"/>
-          <w:bCs/>
-          <w:noProof w:val="0"/>
-          <w:color w:val="000000"/>
-          <w:szCs w:val="28"/>
-        </w:rPr>
-        <w:t xml:space="preserve"> es </w:t>
+        <w:t xml:space="preserve">2 años después de ser fundada, Arkebit es </w:t>
       </w:r>
       <w:r>
         <w:rPr>
@@ -15455,7 +15300,6 @@
           <w:szCs w:val="24"/>
         </w:rPr>
       </w:pPr>
-      <w:proofErr w:type="spellStart"/>
       <w:r>
         <w:rPr>
           <w:rFonts w:cs="Arial"/>
@@ -15465,7 +15309,6 @@
         </w:rPr>
         <w:t>bounce</w:t>
       </w:r>
-      <w:proofErr w:type="spellEnd"/>
     </w:p>
     <w:p>
       <w:pPr>
@@ -15532,7 +15375,6 @@
           <w:szCs w:val="24"/>
         </w:rPr>
       </w:pPr>
-      <w:proofErr w:type="spellStart"/>
       <w:r>
         <w:rPr>
           <w:rFonts w:cs="Arial"/>
@@ -15542,7 +15384,6 @@
         </w:rPr>
         <w:t>rubberBand</w:t>
       </w:r>
-      <w:proofErr w:type="spellEnd"/>
     </w:p>
     <w:p>
       <w:pPr>
@@ -15559,7 +15400,6 @@
           <w:szCs w:val="24"/>
         </w:rPr>
       </w:pPr>
-      <w:proofErr w:type="spellStart"/>
       <w:r>
         <w:rPr>
           <w:rFonts w:cs="Arial"/>
@@ -15569,7 +15409,6 @@
         </w:rPr>
         <w:t>shake</w:t>
       </w:r>
-      <w:proofErr w:type="spellEnd"/>
     </w:p>
     <w:p>
       <w:pPr>
@@ -15586,7 +15425,6 @@
           <w:szCs w:val="24"/>
         </w:rPr>
       </w:pPr>
-      <w:proofErr w:type="spellStart"/>
       <w:r>
         <w:rPr>
           <w:rFonts w:cs="Arial"/>
@@ -15596,7 +15434,6 @@
         </w:rPr>
         <w:t>headShake</w:t>
       </w:r>
-      <w:proofErr w:type="spellEnd"/>
     </w:p>
     <w:p>
       <w:pPr>
@@ -15638,7 +15475,6 @@
           <w:szCs w:val="24"/>
         </w:rPr>
       </w:pPr>
-      <w:proofErr w:type="spellStart"/>
       <w:r>
         <w:rPr>
           <w:rFonts w:cs="Arial"/>
@@ -15648,7 +15484,6 @@
         </w:rPr>
         <w:t>tada</w:t>
       </w:r>
-      <w:proofErr w:type="spellEnd"/>
     </w:p>
     <w:p>
       <w:pPr>
@@ -15665,7 +15500,6 @@
           <w:szCs w:val="24"/>
         </w:rPr>
       </w:pPr>
-      <w:proofErr w:type="spellStart"/>
       <w:r>
         <w:rPr>
           <w:rFonts w:cs="Arial"/>
@@ -15675,7 +15509,6 @@
         </w:rPr>
         <w:t>wobble</w:t>
       </w:r>
-      <w:proofErr w:type="spellEnd"/>
     </w:p>
     <w:p>
       <w:pPr>
@@ -15692,7 +15525,6 @@
           <w:szCs w:val="24"/>
         </w:rPr>
       </w:pPr>
-      <w:proofErr w:type="spellStart"/>
       <w:r>
         <w:rPr>
           <w:rFonts w:cs="Arial"/>
@@ -15702,7 +15534,6 @@
         </w:rPr>
         <w:t>jello</w:t>
       </w:r>
-      <w:proofErr w:type="spellEnd"/>
     </w:p>
     <w:p>
       <w:pPr>
@@ -15719,7 +15550,6 @@
           <w:szCs w:val="24"/>
         </w:rPr>
       </w:pPr>
-      <w:proofErr w:type="spellStart"/>
       <w:r>
         <w:rPr>
           <w:rFonts w:cs="Arial"/>
@@ -15729,7 +15559,6 @@
         </w:rPr>
         <w:t>bounceIn</w:t>
       </w:r>
-      <w:proofErr w:type="spellEnd"/>
     </w:p>
     <w:p>
       <w:pPr>
@@ -15746,7 +15575,6 @@
           <w:szCs w:val="24"/>
         </w:rPr>
       </w:pPr>
-      <w:proofErr w:type="spellStart"/>
       <w:r>
         <w:rPr>
           <w:rFonts w:cs="Arial"/>
@@ -15756,7 +15584,6 @@
         </w:rPr>
         <w:t>bounceInDown</w:t>
       </w:r>
-      <w:proofErr w:type="spellEnd"/>
     </w:p>
     <w:p>
       <w:pPr>
@@ -15773,7 +15600,6 @@
           <w:szCs w:val="24"/>
         </w:rPr>
       </w:pPr>
-      <w:proofErr w:type="spellStart"/>
       <w:r>
         <w:rPr>
           <w:rFonts w:cs="Arial"/>
@@ -15783,7 +15609,6 @@
         </w:rPr>
         <w:t>bounceInLeft</w:t>
       </w:r>
-      <w:proofErr w:type="spellEnd"/>
     </w:p>
     <w:p>
       <w:pPr>
@@ -15800,7 +15625,6 @@
           <w:szCs w:val="24"/>
         </w:rPr>
       </w:pPr>
-      <w:proofErr w:type="spellStart"/>
       <w:r>
         <w:rPr>
           <w:rFonts w:cs="Arial"/>
@@ -15810,7 +15634,6 @@
         </w:rPr>
         <w:t>bounceInRight</w:t>
       </w:r>
-      <w:proofErr w:type="spellEnd"/>
     </w:p>
     <w:p>
       <w:pPr>
@@ -15827,7 +15650,6 @@
           <w:szCs w:val="24"/>
         </w:rPr>
       </w:pPr>
-      <w:proofErr w:type="spellStart"/>
       <w:r>
         <w:rPr>
           <w:rFonts w:cs="Arial"/>
@@ -15837,7 +15659,6 @@
         </w:rPr>
         <w:t>bounceInUp</w:t>
       </w:r>
-      <w:proofErr w:type="spellEnd"/>
     </w:p>
     <w:p>
       <w:pPr>
@@ -15854,7 +15675,6 @@
           <w:szCs w:val="24"/>
         </w:rPr>
       </w:pPr>
-      <w:proofErr w:type="spellStart"/>
       <w:r>
         <w:rPr>
           <w:rFonts w:cs="Arial"/>
@@ -15864,7 +15684,6 @@
         </w:rPr>
         <w:t>bounceOut</w:t>
       </w:r>
-      <w:proofErr w:type="spellEnd"/>
     </w:p>
     <w:p>
       <w:pPr>
@@ -15881,7 +15700,6 @@
           <w:szCs w:val="24"/>
         </w:rPr>
       </w:pPr>
-      <w:proofErr w:type="spellStart"/>
       <w:r>
         <w:rPr>
           <w:rFonts w:cs="Arial"/>
@@ -15891,7 +15709,6 @@
         </w:rPr>
         <w:t>bounceOutDown</w:t>
       </w:r>
-      <w:proofErr w:type="spellEnd"/>
     </w:p>
     <w:p>
       <w:pPr>
@@ -15908,7 +15725,6 @@
           <w:szCs w:val="24"/>
         </w:rPr>
       </w:pPr>
-      <w:proofErr w:type="spellStart"/>
       <w:r>
         <w:rPr>
           <w:rFonts w:cs="Arial"/>
@@ -15918,7 +15734,6 @@
         </w:rPr>
         <w:t>bounceOutLeft</w:t>
       </w:r>
-      <w:proofErr w:type="spellEnd"/>
     </w:p>
     <w:p>
       <w:pPr>
@@ -15935,7 +15750,6 @@
           <w:szCs w:val="24"/>
         </w:rPr>
       </w:pPr>
-      <w:proofErr w:type="spellStart"/>
       <w:r>
         <w:rPr>
           <w:rFonts w:cs="Arial"/>
@@ -15945,7 +15759,6 @@
         </w:rPr>
         <w:t>bounceOutRight</w:t>
       </w:r>
-      <w:proofErr w:type="spellEnd"/>
     </w:p>
     <w:p>
       <w:pPr>
@@ -15962,7 +15775,6 @@
           <w:szCs w:val="24"/>
         </w:rPr>
       </w:pPr>
-      <w:proofErr w:type="spellStart"/>
       <w:r>
         <w:rPr>
           <w:rFonts w:cs="Arial"/>
@@ -15972,7 +15784,6 @@
         </w:rPr>
         <w:t>bounceOutUp</w:t>
       </w:r>
-      <w:proofErr w:type="spellEnd"/>
     </w:p>
     <w:p>
       <w:pPr>
@@ -15989,7 +15800,6 @@
           <w:szCs w:val="24"/>
         </w:rPr>
       </w:pPr>
-      <w:proofErr w:type="spellStart"/>
       <w:r>
         <w:rPr>
           <w:rFonts w:cs="Arial"/>
@@ -15999,7 +15809,6 @@
         </w:rPr>
         <w:t>fadeIn</w:t>
       </w:r>
-      <w:proofErr w:type="spellEnd"/>
     </w:p>
     <w:p>
       <w:pPr>
@@ -16016,7 +15825,6 @@
           <w:szCs w:val="24"/>
         </w:rPr>
       </w:pPr>
-      <w:proofErr w:type="spellStart"/>
       <w:r>
         <w:rPr>
           <w:rFonts w:cs="Arial"/>
@@ -16026,7 +15834,6 @@
         </w:rPr>
         <w:t>fadeInDown</w:t>
       </w:r>
-      <w:proofErr w:type="spellEnd"/>
     </w:p>
     <w:p>
       <w:pPr>
@@ -16043,7 +15850,6 @@
           <w:szCs w:val="24"/>
         </w:rPr>
       </w:pPr>
-      <w:proofErr w:type="spellStart"/>
       <w:r>
         <w:rPr>
           <w:rFonts w:cs="Arial"/>
@@ -16053,7 +15859,6 @@
         </w:rPr>
         <w:t>fadeInDownBig</w:t>
       </w:r>
-      <w:proofErr w:type="spellEnd"/>
     </w:p>
     <w:p>
       <w:pPr>
@@ -16070,7 +15875,6 @@
           <w:szCs w:val="24"/>
         </w:rPr>
       </w:pPr>
-      <w:proofErr w:type="spellStart"/>
       <w:r>
         <w:rPr>
           <w:rFonts w:cs="Arial"/>
@@ -16081,7 +15885,6 @@
         <w:lastRenderedPageBreak/>
         <w:t>fadeInLeft</w:t>
       </w:r>
-      <w:proofErr w:type="spellEnd"/>
     </w:p>
     <w:p>
       <w:pPr>
@@ -16098,7 +15901,6 @@
           <w:szCs w:val="24"/>
         </w:rPr>
       </w:pPr>
-      <w:proofErr w:type="spellStart"/>
       <w:r>
         <w:rPr>
           <w:rFonts w:cs="Arial"/>
@@ -16108,7 +15910,6 @@
         </w:rPr>
         <w:t>fadeInLeftBig</w:t>
       </w:r>
-      <w:proofErr w:type="spellEnd"/>
     </w:p>
     <w:p>
       <w:pPr>
@@ -16125,7 +15926,6 @@
           <w:szCs w:val="24"/>
         </w:rPr>
       </w:pPr>
-      <w:proofErr w:type="spellStart"/>
       <w:r>
         <w:rPr>
           <w:rFonts w:cs="Arial"/>
@@ -16135,7 +15935,6 @@
         </w:rPr>
         <w:t>fadeInRight</w:t>
       </w:r>
-      <w:proofErr w:type="spellEnd"/>
     </w:p>
     <w:p>
       <w:pPr>
@@ -16152,7 +15951,6 @@
           <w:szCs w:val="24"/>
         </w:rPr>
       </w:pPr>
-      <w:proofErr w:type="spellStart"/>
       <w:r>
         <w:rPr>
           <w:rFonts w:cs="Arial"/>
@@ -16162,7 +15960,6 @@
         </w:rPr>
         <w:t>fadeInRightBig</w:t>
       </w:r>
-      <w:proofErr w:type="spellEnd"/>
     </w:p>
     <w:p>
       <w:pPr>
@@ -16179,7 +15976,6 @@
           <w:szCs w:val="24"/>
         </w:rPr>
       </w:pPr>
-      <w:proofErr w:type="spellStart"/>
       <w:r>
         <w:rPr>
           <w:rFonts w:cs="Arial"/>
@@ -16189,7 +15985,6 @@
         </w:rPr>
         <w:t>fadeInUp</w:t>
       </w:r>
-      <w:proofErr w:type="spellEnd"/>
     </w:p>
     <w:p>
       <w:pPr>
@@ -16206,7 +16001,6 @@
           <w:szCs w:val="24"/>
         </w:rPr>
       </w:pPr>
-      <w:proofErr w:type="spellStart"/>
       <w:r>
         <w:rPr>
           <w:rFonts w:cs="Arial"/>
@@ -16216,7 +16010,6 @@
         </w:rPr>
         <w:t>fadeInUpBig</w:t>
       </w:r>
-      <w:proofErr w:type="spellEnd"/>
     </w:p>
     <w:p>
       <w:pPr>
@@ -16233,7 +16026,6 @@
           <w:szCs w:val="24"/>
         </w:rPr>
       </w:pPr>
-      <w:proofErr w:type="spellStart"/>
       <w:r>
         <w:rPr>
           <w:rFonts w:cs="Arial"/>
@@ -16243,7 +16035,6 @@
         </w:rPr>
         <w:t>fadeOut</w:t>
       </w:r>
-      <w:proofErr w:type="spellEnd"/>
     </w:p>
     <w:p>
       <w:pPr>
@@ -16260,7 +16051,6 @@
           <w:szCs w:val="24"/>
         </w:rPr>
       </w:pPr>
-      <w:proofErr w:type="spellStart"/>
       <w:r>
         <w:rPr>
           <w:rFonts w:cs="Arial"/>
@@ -16270,7 +16060,6 @@
         </w:rPr>
         <w:t>fadeOutDown</w:t>
       </w:r>
-      <w:proofErr w:type="spellEnd"/>
     </w:p>
     <w:p>
       <w:pPr>
@@ -16287,7 +16076,6 @@
           <w:szCs w:val="24"/>
         </w:rPr>
       </w:pPr>
-      <w:proofErr w:type="spellStart"/>
       <w:r>
         <w:rPr>
           <w:rFonts w:cs="Arial"/>
@@ -16297,7 +16085,6 @@
         </w:rPr>
         <w:t>fadeOutDownBig</w:t>
       </w:r>
-      <w:proofErr w:type="spellEnd"/>
     </w:p>
     <w:p>
       <w:pPr>
@@ -16314,7 +16101,6 @@
           <w:szCs w:val="24"/>
         </w:rPr>
       </w:pPr>
-      <w:proofErr w:type="spellStart"/>
       <w:r>
         <w:rPr>
           <w:rFonts w:cs="Arial"/>
@@ -16324,7 +16110,6 @@
         </w:rPr>
         <w:t>fadeOutLeft</w:t>
       </w:r>
-      <w:proofErr w:type="spellEnd"/>
     </w:p>
     <w:p>
       <w:pPr>
@@ -16341,7 +16126,6 @@
           <w:szCs w:val="24"/>
         </w:rPr>
       </w:pPr>
-      <w:proofErr w:type="spellStart"/>
       <w:r>
         <w:rPr>
           <w:rFonts w:cs="Arial"/>
@@ -16351,7 +16135,6 @@
         </w:rPr>
         <w:t>fadeOutLeftBig</w:t>
       </w:r>
-      <w:proofErr w:type="spellEnd"/>
     </w:p>
     <w:p>
       <w:pPr>
@@ -16368,7 +16151,6 @@
           <w:szCs w:val="24"/>
         </w:rPr>
       </w:pPr>
-      <w:proofErr w:type="spellStart"/>
       <w:r>
         <w:rPr>
           <w:rFonts w:cs="Arial"/>
@@ -16378,7 +16160,6 @@
         </w:rPr>
         <w:t>fadeOutRight</w:t>
       </w:r>
-      <w:proofErr w:type="spellEnd"/>
     </w:p>
     <w:p>
       <w:pPr>
@@ -17183,7 +16964,6 @@
         </w:rPr>
         <w:t>– Se</w:t>
       </w:r>
-      <w:proofErr w:type="spellStart"/>
       <w:r>
         <w:rPr>
           <w:rFonts w:cs="Arial"/>
@@ -17191,17 +16971,7 @@
           <w:color w:val="000000" w:themeColor="text1"/>
           <w:szCs w:val="24"/>
         </w:rPr>
-        <w:t>lecciona</w:t>
-      </w:r>
-      <w:proofErr w:type="spellEnd"/>
-      <w:r>
-        <w:rPr>
-          <w:rFonts w:cs="Arial"/>
-          <w:noProof w:val="0"/>
-          <w:color w:val="000000" w:themeColor="text1"/>
-          <w:szCs w:val="24"/>
-        </w:rPr>
-        <w:t xml:space="preserve"> todos los elementos con un valor en blanco.</w:t>
+        <w:t>lecciona todos los elementos con un valor en blanco.</w:t>
       </w:r>
     </w:p>
     <w:p>
@@ -23010,12 +22780,12 @@
         <w:pStyle w:val="Ttulo4"/>
         <w:spacing w:line="360" w:lineRule="auto"/>
         <w:rPr>
-          <w:lang w:val="en-US"/>
-        </w:rPr>
-      </w:pPr>
-      <w:r>
-        <w:rPr>
-          <w:lang w:val="en-US"/>
+          <w:lang w:val="es-MX"/>
+        </w:rPr>
+      </w:pPr>
+      <w:r>
+        <w:rPr>
+          <w:lang w:val="es-MX"/>
         </w:rPr>
         <w:lastRenderedPageBreak/>
         <w:t>Front-End (JQuery)</w:t>
@@ -23135,15 +22905,9 @@
     <w:p>
       <w:pPr>
         <w:pStyle w:val="Ttulo3"/>
-        <w:rPr>
-          <w:lang w:val="en-US"/>
-        </w:rPr>
       </w:pPr>
       <w:bookmarkStart w:id="58" w:name="_Toc447803662"/>
       <w:r>
-        <w:rPr>
-          <w:lang w:val="en-US"/>
-        </w:rPr>
         <w:lastRenderedPageBreak/>
         <w:t>Menú y Panel Dinámicos</w:t>
       </w:r>
@@ -25240,8 +25004,1283 @@
       </w:r>
       <w:bookmarkEnd w:id="59"/>
     </w:p>
+    <w:p>
+      <w:r>
+        <w:t xml:space="preserve">Es importante hacer enfasis en que los sistemas informáticos, eventualmente necesitan capacidad de alimentarse de información, por lo cual hacer inserción, modificación y cambios en los datos que existen así como nuevos es de suma importancia, por lo cual existen diversos métodos hoy en día para realizarlo. </w:t>
+      </w:r>
+    </w:p>
+    <w:p>
+      <w:r>
+        <w:t>Se explicará como hacerlo de una manera dinámica en este contexto utilizando los objetos de documento PHP (PDO)</w:t>
+      </w:r>
+      <w:r>
+        <w:t>, un js llamado abcNeto (JQuery) así como PHP efectivamente.</w:t>
+      </w:r>
+    </w:p>
+    <w:p>
+      <w:pPr>
+        <w:pStyle w:val="Ttulo4"/>
+        <w:spacing w:line="360" w:lineRule="auto"/>
+      </w:pPr>
+      <w:r>
+        <w:t>Front-End (Diseño)</w:t>
+      </w:r>
+    </w:p>
+    <w:p>
+      <w:r>
+        <w:t>A continuaci</w:t>
+      </w:r>
+      <w:r>
+        <w:t>ón se explicará</w:t>
+      </w:r>
+      <w:r>
+        <w:t xml:space="preserve"> como se constituye un Altas-Bajas-Cambios.</w:t>
+      </w:r>
+    </w:p>
+    <w:p>
+      <w:r>
+        <w:t xml:space="preserve">La composición básica de cada aplicación es un panel que contiene una tabla creada estáticamente,  3 botones generados dinámicamente por el js. abcNeto y a su vez, al accionarse el botón Agregar o Modificar, se activa una ventana modal que despliega las cajas de texto necesarias para ingresar información a la base de datos. </w:t>
+      </w:r>
+    </w:p>
+    <w:p>
+      <w:r>
+        <w:t>En la parte inferior a esta reseña podremos observar la apariencia de un catalogo común en el sistema elaborado con lo que ya se mencionó, todo esto generado de manera dinámica.</w:t>
+      </w:r>
+    </w:p>
+    <w:p>
+      <w:r>
+        <w:drawing>
+          <wp:inline distT="0" distB="0" distL="0" distR="0" wp14:anchorId="1A572666" wp14:editId="1C68D7A5">
+            <wp:extent cx="5612130" cy="2510790"/>
+            <wp:effectExtent l="0" t="0" r="7620" b="3810"/>
+            <wp:docPr id="38" name="Imagen 38"/>
+            <wp:cNvGraphicFramePr>
+              <a:graphicFrameLocks xmlns:a="http://schemas.openxmlformats.org/drawingml/2006/main" noChangeAspect="1"/>
+            </wp:cNvGraphicFramePr>
+            <a:graphic xmlns:a="http://schemas.openxmlformats.org/drawingml/2006/main">
+              <a:graphicData uri="http://schemas.openxmlformats.org/drawingml/2006/picture">
+                <pic:pic xmlns:pic="http://schemas.openxmlformats.org/drawingml/2006/picture">
+                  <pic:nvPicPr>
+                    <pic:cNvPr id="1" name=""/>
+                    <pic:cNvPicPr/>
+                  </pic:nvPicPr>
+                  <pic:blipFill>
+                    <a:blip r:embed="rId109"/>
+                    <a:stretch>
+                      <a:fillRect/>
+                    </a:stretch>
+                  </pic:blipFill>
+                  <pic:spPr>
+                    <a:xfrm>
+                      <a:off x="0" y="0"/>
+                      <a:ext cx="5612130" cy="2510790"/>
+                    </a:xfrm>
+                    <a:prstGeom prst="rect">
+                      <a:avLst/>
+                    </a:prstGeom>
+                  </pic:spPr>
+                </pic:pic>
+              </a:graphicData>
+            </a:graphic>
+          </wp:inline>
+        </w:drawing>
+      </w:r>
+    </w:p>
+    <w:p>
+      <w:pPr>
+        <w:jc w:val="center"/>
+        <w:rPr>
+          <w:b/>
+        </w:rPr>
+      </w:pPr>
+      <w:r>
+        <w:rPr>
+          <w:b/>
+        </w:rPr>
+        <w:t>Figura. Catalogo “Almacenes” generado dinámicamente</w:t>
+      </w:r>
+    </w:p>
     <w:p/>
     <w:p>
+      <w:r>
+        <w:lastRenderedPageBreak/>
+        <w:t xml:space="preserve">A </w:t>
+      </w:r>
+      <w:r>
+        <w:t xml:space="preserve">continuación se muestra el código HTML necesario para la pantalla </w:t>
+      </w:r>
+      <w:r>
+        <w:t>que contiene la tabla que desplegara los campos que existan o que se inserten, co</w:t>
+      </w:r>
+      <w:r>
+        <w:t>ntenida</w:t>
+      </w:r>
+      <w:r>
+        <w:t xml:space="preserve"> dentro de la vista principal, </w:t>
+      </w:r>
+      <w:r>
+        <w:t>pero los campos pueden variar según sea el caso, el principio sigue siendo el mismo.</w:t>
+      </w:r>
+      <w:r>
+        <w:t xml:space="preserve"> </w:t>
+      </w:r>
+    </w:p>
+    <w:p>
+      <w:pPr>
+        <w:rPr>
+          <w:b/>
+        </w:rPr>
+      </w:pPr>
+      <w:r>
+        <w:drawing>
+          <wp:anchor distT="0" distB="0" distL="114300" distR="114300" simplePos="0" relativeHeight="251796992" behindDoc="1" locked="0" layoutInCell="1" allowOverlap="1" wp14:anchorId="7C7817D7" wp14:editId="26379868">
+            <wp:simplePos x="0" y="0"/>
+            <wp:positionH relativeFrom="column">
+              <wp:posOffset>15240</wp:posOffset>
+            </wp:positionH>
+            <wp:positionV relativeFrom="paragraph">
+              <wp:posOffset>-3175</wp:posOffset>
+            </wp:positionV>
+            <wp:extent cx="5172075" cy="1962150"/>
+            <wp:effectExtent l="0" t="0" r="9525" b="0"/>
+            <wp:wrapTight wrapText="bothSides">
+              <wp:wrapPolygon edited="0">
+                <wp:start x="0" y="0"/>
+                <wp:lineTo x="0" y="21390"/>
+                <wp:lineTo x="21560" y="21390"/>
+                <wp:lineTo x="21560" y="0"/>
+                <wp:lineTo x="0" y="0"/>
+              </wp:wrapPolygon>
+            </wp:wrapTight>
+            <wp:docPr id="54" name="Imagen 54"/>
+            <wp:cNvGraphicFramePr>
+              <a:graphicFrameLocks xmlns:a="http://schemas.openxmlformats.org/drawingml/2006/main" noChangeAspect="1"/>
+            </wp:cNvGraphicFramePr>
+            <a:graphic xmlns:a="http://schemas.openxmlformats.org/drawingml/2006/main">
+              <a:graphicData uri="http://schemas.openxmlformats.org/drawingml/2006/picture">
+                <pic:pic xmlns:pic="http://schemas.openxmlformats.org/drawingml/2006/picture">
+                  <pic:nvPicPr>
+                    <pic:cNvPr id="1" name=""/>
+                    <pic:cNvPicPr/>
+                  </pic:nvPicPr>
+                  <pic:blipFill>
+                    <a:blip r:embed="rId110">
+                      <a:extLst>
+                        <a:ext uri="{28A0092B-C50C-407E-A947-70E740481C1C}">
+                          <a14:useLocalDpi xmlns:a14="http://schemas.microsoft.com/office/drawing/2010/main" val="0"/>
+                        </a:ext>
+                      </a:extLst>
+                    </a:blip>
+                    <a:stretch>
+                      <a:fillRect/>
+                    </a:stretch>
+                  </pic:blipFill>
+                  <pic:spPr>
+                    <a:xfrm>
+                      <a:off x="0" y="0"/>
+                      <a:ext cx="5172075" cy="1962150"/>
+                    </a:xfrm>
+                    <a:prstGeom prst="rect">
+                      <a:avLst/>
+                    </a:prstGeom>
+                  </pic:spPr>
+                </pic:pic>
+              </a:graphicData>
+            </a:graphic>
+            <wp14:sizeRelH relativeFrom="page">
+              <wp14:pctWidth>0</wp14:pctWidth>
+            </wp14:sizeRelH>
+            <wp14:sizeRelV relativeFrom="page">
+              <wp14:pctHeight>0</wp14:pctHeight>
+            </wp14:sizeRelV>
+          </wp:anchor>
+        </w:drawing>
+      </w:r>
+    </w:p>
+    <w:p>
+      <w:pPr>
+        <w:rPr>
+          <w:b/>
+        </w:rPr>
+      </w:pPr>
+    </w:p>
+    <w:p>
+      <w:pPr>
+        <w:jc w:val="center"/>
+        <w:rPr>
+          <w:b/>
+        </w:rPr>
+      </w:pPr>
+    </w:p>
+    <w:p>
+      <w:pPr>
+        <w:jc w:val="center"/>
+        <w:rPr>
+          <w:b/>
+        </w:rPr>
+      </w:pPr>
+    </w:p>
+    <w:p>
+      <w:pPr>
+        <w:jc w:val="center"/>
+        <w:rPr>
+          <w:b/>
+        </w:rPr>
+      </w:pPr>
+      <w:r>
+        <w:rPr>
+          <w:b/>
+        </w:rPr>
+        <w:t>F</w:t>
+      </w:r>
+      <w:r>
+        <w:rPr>
+          <w:b/>
+        </w:rPr>
+        <w:t xml:space="preserve">igura. </w:t>
+      </w:r>
+      <w:r>
+        <w:rPr>
+          <w:b/>
+        </w:rPr>
+        <w:t xml:space="preserve">Código HTML para </w:t>
+      </w:r>
+      <w:r>
+        <w:rPr>
+          <w:b/>
+        </w:rPr>
+        <w:t>la tabla estática que desplega los registros</w:t>
+      </w:r>
+    </w:p>
+    <w:p>
+      <w:pPr>
+        <w:jc w:val="center"/>
+        <w:rPr>
+          <w:b/>
+        </w:rPr>
+      </w:pPr>
+      <w:r>
+        <w:rPr>
+          <w:b/>
+        </w:rPr>
+        <w:drawing>
+          <wp:anchor distT="0" distB="0" distL="114300" distR="114300" simplePos="0" relativeHeight="251794944" behindDoc="1" locked="0" layoutInCell="1" allowOverlap="1" wp14:anchorId="2BDA078C" wp14:editId="66606205">
+            <wp:simplePos x="0" y="0"/>
+            <wp:positionH relativeFrom="margin">
+              <wp:posOffset>-76200</wp:posOffset>
+            </wp:positionH>
+            <wp:positionV relativeFrom="paragraph">
+              <wp:posOffset>457835</wp:posOffset>
+            </wp:positionV>
+            <wp:extent cx="5612130" cy="3808730"/>
+            <wp:effectExtent l="0" t="0" r="7620" b="1270"/>
+            <wp:wrapTight wrapText="bothSides">
+              <wp:wrapPolygon edited="0">
+                <wp:start x="0" y="0"/>
+                <wp:lineTo x="0" y="21499"/>
+                <wp:lineTo x="21556" y="21499"/>
+                <wp:lineTo x="21556" y="0"/>
+                <wp:lineTo x="0" y="0"/>
+              </wp:wrapPolygon>
+            </wp:wrapTight>
+            <wp:docPr id="47" name="Imagen 47"/>
+            <wp:cNvGraphicFramePr>
+              <a:graphicFrameLocks xmlns:a="http://schemas.openxmlformats.org/drawingml/2006/main" noChangeAspect="1"/>
+            </wp:cNvGraphicFramePr>
+            <a:graphic xmlns:a="http://schemas.openxmlformats.org/drawingml/2006/main">
+              <a:graphicData uri="http://schemas.openxmlformats.org/drawingml/2006/picture">
+                <pic:pic xmlns:pic="http://schemas.openxmlformats.org/drawingml/2006/picture">
+                  <pic:nvPicPr>
+                    <pic:cNvPr id="1" name=""/>
+                    <pic:cNvPicPr/>
+                  </pic:nvPicPr>
+                  <pic:blipFill>
+                    <a:blip r:embed="rId111">
+                      <a:extLst>
+                        <a:ext uri="{28A0092B-C50C-407E-A947-70E740481C1C}">
+                          <a14:useLocalDpi xmlns:a14="http://schemas.microsoft.com/office/drawing/2010/main" val="0"/>
+                        </a:ext>
+                      </a:extLst>
+                    </a:blip>
+                    <a:stretch>
+                      <a:fillRect/>
+                    </a:stretch>
+                  </pic:blipFill>
+                  <pic:spPr>
+                    <a:xfrm>
+                      <a:off x="0" y="0"/>
+                      <a:ext cx="5612130" cy="3808730"/>
+                    </a:xfrm>
+                    <a:prstGeom prst="rect">
+                      <a:avLst/>
+                    </a:prstGeom>
+                  </pic:spPr>
+                </pic:pic>
+              </a:graphicData>
+            </a:graphic>
+            <wp14:sizeRelH relativeFrom="page">
+              <wp14:pctWidth>0</wp14:pctWidth>
+            </wp14:sizeRelH>
+            <wp14:sizeRelV relativeFrom="page">
+              <wp14:pctHeight>0</wp14:pctHeight>
+            </wp14:sizeRelV>
+          </wp:anchor>
+        </w:drawing>
+      </w:r>
+    </w:p>
+    <w:p>
+      <w:pPr>
+        <w:jc w:val="center"/>
+        <w:rPr>
+          <w:b/>
+        </w:rPr>
+      </w:pPr>
+      <w:r>
+        <w:rPr>
+          <w:b/>
+        </w:rPr>
+        <w:t>F</w:t>
+      </w:r>
+      <w:r>
+        <w:rPr>
+          <w:b/>
+        </w:rPr>
+        <w:t>igura. Ventana Modal desplegando un Formu</w:t>
+      </w:r>
+      <w:r>
+        <w:rPr>
+          <w:b/>
+        </w:rPr>
+        <w:t>l</w:t>
+      </w:r>
+      <w:r>
+        <w:rPr>
+          <w:b/>
+        </w:rPr>
+        <w:t>ario de Inserción</w:t>
+      </w:r>
+    </w:p>
+    <w:p/>
+    <w:p>
+      <w:r>
+        <w:lastRenderedPageBreak/>
+        <w:t xml:space="preserve">Al hacer click sobre el botón de ingresar o modificar, se acciona una ventana modal desplegando los textbox y de hacer necesario, los dropdown lists, para hacer posible la acción AC, según sea necesaria. </w:t>
+      </w:r>
+    </w:p>
+    <w:p>
+      <w:r>
+        <w:drawing>
+          <wp:anchor distT="0" distB="0" distL="114300" distR="114300" simplePos="0" relativeHeight="251795968" behindDoc="1" locked="0" layoutInCell="1" allowOverlap="1" wp14:anchorId="5581BAA4" wp14:editId="6CE2184A">
+            <wp:simplePos x="0" y="0"/>
+            <wp:positionH relativeFrom="margin">
+              <wp:align>left</wp:align>
+            </wp:positionH>
+            <wp:positionV relativeFrom="paragraph">
+              <wp:posOffset>932180</wp:posOffset>
+            </wp:positionV>
+            <wp:extent cx="5612130" cy="1971675"/>
+            <wp:effectExtent l="0" t="0" r="7620" b="9525"/>
+            <wp:wrapTight wrapText="bothSides">
+              <wp:wrapPolygon edited="0">
+                <wp:start x="0" y="0"/>
+                <wp:lineTo x="0" y="21496"/>
+                <wp:lineTo x="21556" y="21496"/>
+                <wp:lineTo x="21556" y="0"/>
+                <wp:lineTo x="0" y="0"/>
+              </wp:wrapPolygon>
+            </wp:wrapTight>
+            <wp:docPr id="48" name="Imagen 48"/>
+            <wp:cNvGraphicFramePr>
+              <a:graphicFrameLocks xmlns:a="http://schemas.openxmlformats.org/drawingml/2006/main" noChangeAspect="1"/>
+            </wp:cNvGraphicFramePr>
+            <a:graphic xmlns:a="http://schemas.openxmlformats.org/drawingml/2006/main">
+              <a:graphicData uri="http://schemas.openxmlformats.org/drawingml/2006/picture">
+                <pic:pic xmlns:pic="http://schemas.openxmlformats.org/drawingml/2006/picture">
+                  <pic:nvPicPr>
+                    <pic:cNvPr id="1" name=""/>
+                    <pic:cNvPicPr/>
+                  </pic:nvPicPr>
+                  <pic:blipFill>
+                    <a:blip r:embed="rId112">
+                      <a:extLst>
+                        <a:ext uri="{28A0092B-C50C-407E-A947-70E740481C1C}">
+                          <a14:useLocalDpi xmlns:a14="http://schemas.microsoft.com/office/drawing/2010/main" val="0"/>
+                        </a:ext>
+                      </a:extLst>
+                    </a:blip>
+                    <a:stretch>
+                      <a:fillRect/>
+                    </a:stretch>
+                  </pic:blipFill>
+                  <pic:spPr>
+                    <a:xfrm>
+                      <a:off x="0" y="0"/>
+                      <a:ext cx="5612130" cy="1971675"/>
+                    </a:xfrm>
+                    <a:prstGeom prst="rect">
+                      <a:avLst/>
+                    </a:prstGeom>
+                  </pic:spPr>
+                </pic:pic>
+              </a:graphicData>
+            </a:graphic>
+            <wp14:sizeRelH relativeFrom="page">
+              <wp14:pctWidth>0</wp14:pctWidth>
+            </wp14:sizeRelH>
+            <wp14:sizeRelV relativeFrom="page">
+              <wp14:pctHeight>0</wp14:pctHeight>
+            </wp14:sizeRelV>
+          </wp:anchor>
+        </w:drawing>
+      </w:r>
+      <w:r>
+        <w:t>A continuación se muestra el código HTML necesario para realizar en este caso la pantalla de inserción que está contenida dentro de la ventana modal, pero los campos pueden variar según sea el caso, el principio sigue siendo el mismo.</w:t>
+      </w:r>
+    </w:p>
+    <w:p>
+      <w:pPr>
+        <w:jc w:val="center"/>
+        <w:rPr>
+          <w:b/>
+        </w:rPr>
+      </w:pPr>
+      <w:r>
+        <w:rPr>
+          <w:b/>
+        </w:rPr>
+        <w:t>Figura. Código HTML del Formulario dentro de la ventana modal</w:t>
+      </w:r>
+    </w:p>
+    <w:p>
+      <w:pPr>
+        <w:pStyle w:val="Ttulo4"/>
+        <w:spacing w:line="360" w:lineRule="auto"/>
+      </w:pPr>
+      <w:r>
+        <w:t>Back-end</w:t>
+      </w:r>
+    </w:p>
+    <w:p>
+      <w:r>
+        <w:t>Cabe destacar que para realizar un ABC en especifico, requiere una tabla en especifico, aquí se explica el catalogo Almacenes, así que se hace mención a la tabla ALMACENES, que a su vez, tiene una Foreign Key con SUCURSALES.</w:t>
+      </w:r>
+    </w:p>
+    <w:p>
+      <w:r>
+        <w:drawing>
+          <wp:anchor distT="0" distB="0" distL="114300" distR="114300" simplePos="0" relativeHeight="251798016" behindDoc="1" locked="0" layoutInCell="1" allowOverlap="1" wp14:anchorId="465D090A" wp14:editId="7A308DAF">
+            <wp:simplePos x="0" y="0"/>
+            <wp:positionH relativeFrom="margin">
+              <wp:align>left</wp:align>
+            </wp:positionH>
+            <wp:positionV relativeFrom="paragraph">
+              <wp:posOffset>100965</wp:posOffset>
+            </wp:positionV>
+            <wp:extent cx="5276850" cy="2619375"/>
+            <wp:effectExtent l="0" t="0" r="0" b="9525"/>
+            <wp:wrapTight wrapText="bothSides">
+              <wp:wrapPolygon edited="0">
+                <wp:start x="0" y="0"/>
+                <wp:lineTo x="0" y="21521"/>
+                <wp:lineTo x="21522" y="21521"/>
+                <wp:lineTo x="21522" y="0"/>
+                <wp:lineTo x="0" y="0"/>
+              </wp:wrapPolygon>
+            </wp:wrapTight>
+            <wp:docPr id="56" name="Imagen 56"/>
+            <wp:cNvGraphicFramePr>
+              <a:graphicFrameLocks xmlns:a="http://schemas.openxmlformats.org/drawingml/2006/main" noChangeAspect="1"/>
+            </wp:cNvGraphicFramePr>
+            <a:graphic xmlns:a="http://schemas.openxmlformats.org/drawingml/2006/main">
+              <a:graphicData uri="http://schemas.openxmlformats.org/drawingml/2006/picture">
+                <pic:pic xmlns:pic="http://schemas.openxmlformats.org/drawingml/2006/picture">
+                  <pic:nvPicPr>
+                    <pic:cNvPr id="1" name=""/>
+                    <pic:cNvPicPr/>
+                  </pic:nvPicPr>
+                  <pic:blipFill>
+                    <a:blip r:embed="rId113">
+                      <a:extLst>
+                        <a:ext uri="{28A0092B-C50C-407E-A947-70E740481C1C}">
+                          <a14:useLocalDpi xmlns:a14="http://schemas.microsoft.com/office/drawing/2010/main" val="0"/>
+                        </a:ext>
+                      </a:extLst>
+                    </a:blip>
+                    <a:stretch>
+                      <a:fillRect/>
+                    </a:stretch>
+                  </pic:blipFill>
+                  <pic:spPr>
+                    <a:xfrm>
+                      <a:off x="0" y="0"/>
+                      <a:ext cx="5276850" cy="2619375"/>
+                    </a:xfrm>
+                    <a:prstGeom prst="rect">
+                      <a:avLst/>
+                    </a:prstGeom>
+                  </pic:spPr>
+                </pic:pic>
+              </a:graphicData>
+            </a:graphic>
+            <wp14:sizeRelH relativeFrom="page">
+              <wp14:pctWidth>0</wp14:pctWidth>
+            </wp14:sizeRelH>
+            <wp14:sizeRelV relativeFrom="page">
+              <wp14:pctHeight>0</wp14:pctHeight>
+            </wp14:sizeRelV>
+          </wp:anchor>
+        </w:drawing>
+      </w:r>
+    </w:p>
+    <w:p/>
+    <w:p/>
+    <w:p/>
+    <w:p/>
+    <w:p/>
+    <w:p/>
+    <w:p/>
+    <w:p/>
+    <w:p>
+      <w:pPr>
+        <w:jc w:val="center"/>
+        <w:rPr>
+          <w:b/>
+        </w:rPr>
+      </w:pPr>
+      <w:r>
+        <w:rPr>
+          <w:b/>
+        </w:rPr>
+        <w:t>Figura. Tabla Almacenes relacionada con Tabla Sucursales</w:t>
+      </w:r>
+    </w:p>
+    <w:p>
+      <w:r>
+        <w:lastRenderedPageBreak/>
+        <w:t>Posterior al uso de la base de datos y de las tablas correspondientes es necesario el uso de PHP que se encargará de utilizar PDO para las consultas, inserciones, eliminaciones y modificaciones. En este ejemplo se utiliza un script php para la comunicación con el servidor MySQL.</w:t>
+      </w:r>
+    </w:p>
+    <w:p>
+      <w:r>
+        <w:drawing>
+          <wp:inline distT="0" distB="0" distL="0" distR="0" wp14:anchorId="1240078E" wp14:editId="77CDEFC1">
+            <wp:extent cx="5612130" cy="5512435"/>
+            <wp:effectExtent l="0" t="0" r="7620" b="0"/>
+            <wp:docPr id="57" name="Imagen 57"/>
+            <wp:cNvGraphicFramePr>
+              <a:graphicFrameLocks xmlns:a="http://schemas.openxmlformats.org/drawingml/2006/main" noChangeAspect="1"/>
+            </wp:cNvGraphicFramePr>
+            <a:graphic xmlns:a="http://schemas.openxmlformats.org/drawingml/2006/main">
+              <a:graphicData uri="http://schemas.openxmlformats.org/drawingml/2006/picture">
+                <pic:pic xmlns:pic="http://schemas.openxmlformats.org/drawingml/2006/picture">
+                  <pic:nvPicPr>
+                    <pic:cNvPr id="1" name=""/>
+                    <pic:cNvPicPr/>
+                  </pic:nvPicPr>
+                  <pic:blipFill>
+                    <a:blip r:embed="rId114"/>
+                    <a:stretch>
+                      <a:fillRect/>
+                    </a:stretch>
+                  </pic:blipFill>
+                  <pic:spPr>
+                    <a:xfrm>
+                      <a:off x="0" y="0"/>
+                      <a:ext cx="5612130" cy="5512435"/>
+                    </a:xfrm>
+                    <a:prstGeom prst="rect">
+                      <a:avLst/>
+                    </a:prstGeom>
+                  </pic:spPr>
+                </pic:pic>
+              </a:graphicData>
+            </a:graphic>
+          </wp:inline>
+        </w:drawing>
+      </w:r>
+    </w:p>
+    <w:p>
+      <w:pPr>
+        <w:jc w:val="center"/>
+        <w:rPr>
+          <w:b/>
+        </w:rPr>
+      </w:pPr>
+      <w:r>
+        <w:rPr>
+          <w:b/>
+        </w:rPr>
+        <w:t>Figura. Acción Insertar en el Script PHP</w:t>
+      </w:r>
+    </w:p>
+    <w:p>
+      <w:r>
+        <w:t xml:space="preserve">Antes que nada, es requerido el script “database.php” para hacer las peticiones PDO necesarias y la conexión a la base de datos. Despues se extraen las variables tipo POST, es decir, todos aquellos controles que contienen un name, para luego iniciar una sesión son session_start(). </w:t>
+      </w:r>
+    </w:p>
+    <w:p>
+      <w:r>
+        <w:lastRenderedPageBreak/>
+        <w:t>Mediante una estructura de control SWITCH, se analizan las diferentes acciones que puede tomar el script, que al ser “insertar” desencadenará un INSERT a la base de datos en dicha tabla, con los valores que se insertaron en los textbox, que están en el formulario contenido en el modal (previamente validados).</w:t>
+      </w:r>
+    </w:p>
+    <w:p>
+      <w:r>
+        <w:t>Posteriormente, realiza una consulta con el método seleccionar, que guardará todo en un array, esto, con la finalidad de refrescar la tabla que está en la vista principal.</w:t>
+      </w:r>
+    </w:p>
+    <w:p>
+      <w:r>
+        <w:drawing>
+          <wp:inline distT="0" distB="0" distL="0" distR="0" wp14:anchorId="610784E8" wp14:editId="44B0BAFC">
+            <wp:extent cx="5257800" cy="3067050"/>
+            <wp:effectExtent l="0" t="0" r="0" b="0"/>
+            <wp:docPr id="58" name="Imagen 58"/>
+            <wp:cNvGraphicFramePr>
+              <a:graphicFrameLocks xmlns:a="http://schemas.openxmlformats.org/drawingml/2006/main" noChangeAspect="1"/>
+            </wp:cNvGraphicFramePr>
+            <a:graphic xmlns:a="http://schemas.openxmlformats.org/drawingml/2006/main">
+              <a:graphicData uri="http://schemas.openxmlformats.org/drawingml/2006/picture">
+                <pic:pic xmlns:pic="http://schemas.openxmlformats.org/drawingml/2006/picture">
+                  <pic:nvPicPr>
+                    <pic:cNvPr id="1" name=""/>
+                    <pic:cNvPicPr/>
+                  </pic:nvPicPr>
+                  <pic:blipFill>
+                    <a:blip r:embed="rId115"/>
+                    <a:stretch>
+                      <a:fillRect/>
+                    </a:stretch>
+                  </pic:blipFill>
+                  <pic:spPr>
+                    <a:xfrm>
+                      <a:off x="0" y="0"/>
+                      <a:ext cx="5257800" cy="3067050"/>
+                    </a:xfrm>
+                    <a:prstGeom prst="rect">
+                      <a:avLst/>
+                    </a:prstGeom>
+                  </pic:spPr>
+                </pic:pic>
+              </a:graphicData>
+            </a:graphic>
+          </wp:inline>
+        </w:drawing>
+      </w:r>
+    </w:p>
+    <w:p>
+      <w:pPr>
+        <w:jc w:val="center"/>
+        <w:rPr>
+          <w:b/>
+        </w:rPr>
+      </w:pPr>
+      <w:r>
+        <w:rPr>
+          <w:b/>
+        </w:rPr>
+        <w:t>Figura. Acción Actualizar del script</w:t>
+      </w:r>
+    </w:p>
+    <w:p/>
+    <w:p>
+      <w:r>
+        <w:t>En la siguiente parte del script tenemos la accion actualizar acompañada de otro seleccionar a la tabla almacenes para refrescar la tabla de la vista al momento de hacer una actualización a los datos de un registro.</w:t>
+      </w:r>
+    </w:p>
+    <w:p>
+      <w:r>
+        <w:t>En donde se hace un UPDATE al registro que tenga un ID correspondiente al campo que se selecciono en la tabla principal.</w:t>
+      </w:r>
+    </w:p>
+    <w:p>
+      <w:r>
+        <w:lastRenderedPageBreak/>
+        <w:drawing>
+          <wp:inline distT="0" distB="0" distL="0" distR="0" wp14:anchorId="3092381A" wp14:editId="747F1C74">
+            <wp:extent cx="5612130" cy="4374515"/>
+            <wp:effectExtent l="0" t="0" r="7620" b="6985"/>
+            <wp:docPr id="59" name="Imagen 59"/>
+            <wp:cNvGraphicFramePr>
+              <a:graphicFrameLocks xmlns:a="http://schemas.openxmlformats.org/drawingml/2006/main" noChangeAspect="1"/>
+            </wp:cNvGraphicFramePr>
+            <a:graphic xmlns:a="http://schemas.openxmlformats.org/drawingml/2006/main">
+              <a:graphicData uri="http://schemas.openxmlformats.org/drawingml/2006/picture">
+                <pic:pic xmlns:pic="http://schemas.openxmlformats.org/drawingml/2006/picture">
+                  <pic:nvPicPr>
+                    <pic:cNvPr id="1" name=""/>
+                    <pic:cNvPicPr/>
+                  </pic:nvPicPr>
+                  <pic:blipFill>
+                    <a:blip r:embed="rId116"/>
+                    <a:stretch>
+                      <a:fillRect/>
+                    </a:stretch>
+                  </pic:blipFill>
+                  <pic:spPr>
+                    <a:xfrm>
+                      <a:off x="0" y="0"/>
+                      <a:ext cx="5612130" cy="4374515"/>
+                    </a:xfrm>
+                    <a:prstGeom prst="rect">
+                      <a:avLst/>
+                    </a:prstGeom>
+                  </pic:spPr>
+                </pic:pic>
+              </a:graphicData>
+            </a:graphic>
+          </wp:inline>
+        </w:drawing>
+      </w:r>
+    </w:p>
+    <w:p>
+      <w:pPr>
+        <w:jc w:val="center"/>
+        <w:rPr>
+          <w:b/>
+        </w:rPr>
+      </w:pPr>
+      <w:r>
+        <w:rPr>
+          <w:b/>
+        </w:rPr>
+        <w:t>Figura. Acción Eliminar del Script</w:t>
+      </w:r>
+    </w:p>
+    <w:p>
+      <w:r>
+        <w:t>En la siguiente parte del script tenemos la acc</w:t>
+      </w:r>
+      <w:r>
+        <w:t>ion elimina</w:t>
+      </w:r>
+      <w:r>
+        <w:t>r acompañada de otro seleccionar a la tabla almacenes para refrescar la tabla de la vista al momento de hacer una actualización a los datos de un registro.</w:t>
+      </w:r>
+    </w:p>
+    <w:p>
+      <w:r>
+        <w:t>En donde se hace un DELETE</w:t>
+      </w:r>
+      <w:r>
+        <w:t xml:space="preserve"> al registro que tenga un ID correspondiente al campo que se selecciono en la tabla principal.</w:t>
+      </w:r>
+    </w:p>
+    <w:p>
+      <w:r>
+        <w:t>Así como otro Seleccionar para obtener los datos correspondientes al ID que se selecciono para una modificación y de esta manera, aparezcan en el formulario contenido en el modal.</w:t>
+      </w:r>
+    </w:p>
+    <w:p/>
+    <w:p/>
+    <w:p/>
+    <w:p/>
+    <w:p>
+      <w:r>
+        <w:lastRenderedPageBreak/>
+        <w:drawing>
+          <wp:inline distT="0" distB="0" distL="0" distR="0" wp14:anchorId="679935E3" wp14:editId="79AC7C11">
+            <wp:extent cx="5612130" cy="2401570"/>
+            <wp:effectExtent l="0" t="0" r="7620" b="0"/>
+            <wp:docPr id="60" name="Imagen 60"/>
+            <wp:cNvGraphicFramePr>
+              <a:graphicFrameLocks xmlns:a="http://schemas.openxmlformats.org/drawingml/2006/main" noChangeAspect="1"/>
+            </wp:cNvGraphicFramePr>
+            <a:graphic xmlns:a="http://schemas.openxmlformats.org/drawingml/2006/main">
+              <a:graphicData uri="http://schemas.openxmlformats.org/drawingml/2006/picture">
+                <pic:pic xmlns:pic="http://schemas.openxmlformats.org/drawingml/2006/picture">
+                  <pic:nvPicPr>
+                    <pic:cNvPr id="1" name=""/>
+                    <pic:cNvPicPr/>
+                  </pic:nvPicPr>
+                  <pic:blipFill>
+                    <a:blip r:embed="rId117"/>
+                    <a:stretch>
+                      <a:fillRect/>
+                    </a:stretch>
+                  </pic:blipFill>
+                  <pic:spPr>
+                    <a:xfrm>
+                      <a:off x="0" y="0"/>
+                      <a:ext cx="5612130" cy="2401570"/>
+                    </a:xfrm>
+                    <a:prstGeom prst="rect">
+                      <a:avLst/>
+                    </a:prstGeom>
+                  </pic:spPr>
+                </pic:pic>
+              </a:graphicData>
+            </a:graphic>
+          </wp:inline>
+        </w:drawing>
+      </w:r>
+    </w:p>
+    <w:p>
+      <w:pPr>
+        <w:jc w:val="center"/>
+        <w:rPr>
+          <w:b/>
+        </w:rPr>
+      </w:pPr>
+      <w:r>
+        <w:rPr>
+          <w:b/>
+        </w:rPr>
+        <w:t>Figura. Select para el Dropdownlist</w:t>
+      </w:r>
+    </w:p>
+    <w:p>
+      <w:r>
+        <w:t>Posteriormente se realiza una última accion que obtendrá de una consulta el nombre de una sucursal, casandola con su id, de manera en que se pueda desplegar el nombre en el dropdownlist y se tenga como valor su id.</w:t>
+      </w:r>
+    </w:p>
+    <w:p>
+      <w:r>
+        <w:t>Despues, se desconecta de la base de datos y termina el script.</w:t>
+      </w:r>
+    </w:p>
+    <w:p>
+      <w:pPr>
+        <w:rPr>
+          <w:b/>
+        </w:rPr>
+      </w:pPr>
+    </w:p>
+    <w:p>
+      <w:pPr>
+        <w:pStyle w:val="Ttulo4"/>
+        <w:spacing w:line="360" w:lineRule="auto"/>
+        <w:rPr>
+          <w:lang w:val="es-MX"/>
+        </w:rPr>
+      </w:pPr>
+      <w:r>
+        <w:rPr>
+          <w:lang w:val="es-MX"/>
+        </w:rPr>
+        <w:t>Front-End (JQuery)</w:t>
+      </w:r>
+    </w:p>
+    <w:p>
+      <w:r>
+        <w:drawing>
+          <wp:anchor distT="0" distB="0" distL="114300" distR="114300" simplePos="0" relativeHeight="251799040" behindDoc="0" locked="0" layoutInCell="1" allowOverlap="1" wp14:anchorId="662B1D0C" wp14:editId="1F0650B2">
+            <wp:simplePos x="0" y="0"/>
+            <wp:positionH relativeFrom="margin">
+              <wp:align>left</wp:align>
+            </wp:positionH>
+            <wp:positionV relativeFrom="paragraph">
+              <wp:posOffset>954405</wp:posOffset>
+            </wp:positionV>
+            <wp:extent cx="5612130" cy="1496060"/>
+            <wp:effectExtent l="0" t="0" r="7620" b="8890"/>
+            <wp:wrapSquare wrapText="bothSides"/>
+            <wp:docPr id="61" name="Imagen 61"/>
+            <wp:cNvGraphicFramePr>
+              <a:graphicFrameLocks xmlns:a="http://schemas.openxmlformats.org/drawingml/2006/main" noChangeAspect="1"/>
+            </wp:cNvGraphicFramePr>
+            <a:graphic xmlns:a="http://schemas.openxmlformats.org/drawingml/2006/main">
+              <a:graphicData uri="http://schemas.openxmlformats.org/drawingml/2006/picture">
+                <pic:pic xmlns:pic="http://schemas.openxmlformats.org/drawingml/2006/picture">
+                  <pic:nvPicPr>
+                    <pic:cNvPr id="1" name=""/>
+                    <pic:cNvPicPr/>
+                  </pic:nvPicPr>
+                  <pic:blipFill>
+                    <a:blip r:embed="rId118">
+                      <a:extLst>
+                        <a:ext uri="{28A0092B-C50C-407E-A947-70E740481C1C}">
+                          <a14:useLocalDpi xmlns:a14="http://schemas.microsoft.com/office/drawing/2010/main" val="0"/>
+                        </a:ext>
+                      </a:extLst>
+                    </a:blip>
+                    <a:stretch>
+                      <a:fillRect/>
+                    </a:stretch>
+                  </pic:blipFill>
+                  <pic:spPr>
+                    <a:xfrm>
+                      <a:off x="0" y="0"/>
+                      <a:ext cx="5612130" cy="1496060"/>
+                    </a:xfrm>
+                    <a:prstGeom prst="rect">
+                      <a:avLst/>
+                    </a:prstGeom>
+                  </pic:spPr>
+                </pic:pic>
+              </a:graphicData>
+            </a:graphic>
+            <wp14:sizeRelH relativeFrom="page">
+              <wp14:pctWidth>0</wp14:pctWidth>
+            </wp14:sizeRelH>
+            <wp14:sizeRelV relativeFrom="page">
+              <wp14:pctHeight>0</wp14:pctHeight>
+            </wp14:sizeRelV>
+          </wp:anchor>
+        </w:drawing>
+      </w:r>
+      <w:r>
+        <w:t>Del lado del cliente, tenemos un script que envía parametros al js llamado abcNeto que se encarga de generar el panel, los botones y la ventana modal de manera dinámica extrayendo el id del form y adaptandolo, utilizando por supuesto AJAX.</w:t>
+      </w:r>
+    </w:p>
+    <w:p>
+      <w:pPr>
+        <w:jc w:val="center"/>
+        <w:rPr>
+          <w:b/>
+        </w:rPr>
+      </w:pPr>
+      <w:r>
+        <w:rPr>
+          <w:b/>
+        </w:rPr>
+        <w:t xml:space="preserve">Figura. </w:t>
+      </w:r>
+      <w:r>
+        <w:rPr>
+          <w:b/>
+        </w:rPr>
+        <w:t>AJAX para la creación de la vista principal de Almacenes</w:t>
+      </w:r>
+    </w:p>
+    <w:p>
+      <w:r>
+        <w:t xml:space="preserve">En el AJAX que podemos observar en la parte superior, se crea una llamada al abcNeto, que nos pide la ruta de nuestro script que hará intervención con la base de datos, y el nombre de nuestras columnas que llevará la tabla que se creo </w:t>
+      </w:r>
+      <w:r>
+        <w:lastRenderedPageBreak/>
+        <w:t>estáticamente, que columnas queremos ocultar y por supuesto, la ruta del formulario que se desplegará en la ventana modal.</w:t>
+      </w:r>
+    </w:p>
+    <w:p>
+      <w:r>
+        <w:drawing>
+          <wp:inline distT="0" distB="0" distL="0" distR="0" wp14:anchorId="12F7EE67" wp14:editId="6564B116">
+            <wp:extent cx="5612130" cy="4343400"/>
+            <wp:effectExtent l="0" t="0" r="7620" b="0"/>
+            <wp:docPr id="62" name="Imagen 62"/>
+            <wp:cNvGraphicFramePr>
+              <a:graphicFrameLocks xmlns:a="http://schemas.openxmlformats.org/drawingml/2006/main" noChangeAspect="1"/>
+            </wp:cNvGraphicFramePr>
+            <a:graphic xmlns:a="http://schemas.openxmlformats.org/drawingml/2006/main">
+              <a:graphicData uri="http://schemas.openxmlformats.org/drawingml/2006/picture">
+                <pic:pic xmlns:pic="http://schemas.openxmlformats.org/drawingml/2006/picture">
+                  <pic:nvPicPr>
+                    <pic:cNvPr id="1" name=""/>
+                    <pic:cNvPicPr/>
+                  </pic:nvPicPr>
+                  <pic:blipFill>
+                    <a:blip r:embed="rId119"/>
+                    <a:stretch>
+                      <a:fillRect/>
+                    </a:stretch>
+                  </pic:blipFill>
+                  <pic:spPr>
+                    <a:xfrm>
+                      <a:off x="0" y="0"/>
+                      <a:ext cx="5612130" cy="4343400"/>
+                    </a:xfrm>
+                    <a:prstGeom prst="rect">
+                      <a:avLst/>
+                    </a:prstGeom>
+                  </pic:spPr>
+                </pic:pic>
+              </a:graphicData>
+            </a:graphic>
+          </wp:inline>
+        </w:drawing>
+      </w:r>
+    </w:p>
+    <w:p>
+      <w:pPr>
+        <w:jc w:val="center"/>
+        <w:rPr>
+          <w:b/>
+        </w:rPr>
+      </w:pPr>
+      <w:r>
+        <w:rPr>
+          <w:b/>
+        </w:rPr>
+        <w:t>Figura. Cargando los datos a la tabla</w:t>
+      </w:r>
+    </w:p>
+    <w:p>
+      <w:r>
+        <w:t xml:space="preserve">Dentro del abcNeto, al estar todo generado dinámicamente, hace peticiones al archivo de la base de datos que le proporcionamos, y mediante la función .ajax, </w:t>
+      </w:r>
+      <w:r>
+        <w:t>tomá como parametros las acciones que se establecieron en el script almacenes, en donde, al tomar la acción seleccionar, recorrerá dentro de un bucle foreach, todos los valores que se generaron en la consulta y los agregará al encabezado tbody de la tabla con un append, así como también le agrega al encabezado thead, los encabezados que le mandamos como parametros en la vista principal, y las que quisimos ocultar por alguna razón.</w:t>
+      </w:r>
+    </w:p>
+    <w:p/>
+    <w:p/>
+    <w:p/>
+    <w:p>
+      <w:r>
+        <w:lastRenderedPageBreak/>
+        <w:drawing>
+          <wp:inline distT="0" distB="0" distL="0" distR="0" wp14:anchorId="23B99864" wp14:editId="24E7158A">
+            <wp:extent cx="5612130" cy="4095750"/>
+            <wp:effectExtent l="0" t="0" r="7620" b="0"/>
+            <wp:docPr id="63" name="Imagen 63"/>
+            <wp:cNvGraphicFramePr>
+              <a:graphicFrameLocks xmlns:a="http://schemas.openxmlformats.org/drawingml/2006/main" noChangeAspect="1"/>
+            </wp:cNvGraphicFramePr>
+            <a:graphic xmlns:a="http://schemas.openxmlformats.org/drawingml/2006/main">
+              <a:graphicData uri="http://schemas.openxmlformats.org/drawingml/2006/picture">
+                <pic:pic xmlns:pic="http://schemas.openxmlformats.org/drawingml/2006/picture">
+                  <pic:nvPicPr>
+                    <pic:cNvPr id="1" name=""/>
+                    <pic:cNvPicPr/>
+                  </pic:nvPicPr>
+                  <pic:blipFill>
+                    <a:blip r:embed="rId120"/>
+                    <a:stretch>
+                      <a:fillRect/>
+                    </a:stretch>
+                  </pic:blipFill>
+                  <pic:spPr>
+                    <a:xfrm>
+                      <a:off x="0" y="0"/>
+                      <a:ext cx="5612130" cy="4095750"/>
+                    </a:xfrm>
+                    <a:prstGeom prst="rect">
+                      <a:avLst/>
+                    </a:prstGeom>
+                  </pic:spPr>
+                </pic:pic>
+              </a:graphicData>
+            </a:graphic>
+          </wp:inline>
+        </w:drawing>
+      </w:r>
+    </w:p>
+    <w:p>
+      <w:pPr>
+        <w:jc w:val="center"/>
+        <w:rPr>
+          <w:b/>
+        </w:rPr>
+      </w:pPr>
+      <w:r>
+        <w:rPr>
+          <w:b/>
+        </w:rPr>
+        <w:t>Figura. Creando los botones ABC y la ventana Modal</w:t>
+      </w:r>
+    </w:p>
+    <w:p>
+      <w:r>
+        <w:t>En el código que se muestra en la parte posterior, podemos apreciar la creación de los botones de altas, bajas y cambios así como del modal que desplegará el formulario posteriormente, creando todo el código aquí mismo.</w:t>
+      </w:r>
+    </w:p>
+    <w:p>
+      <w:r>
+        <w:t>Es interesante jugar con los eventos y métodos que proporcionan todos los lenguajes de programación orientados a objetos, tanto del lado del cliente como del lado del servidor, ya que al darnos cuenta de la única variable que existe, que en este caso son los datos de los formularios y tablas, podemos hacer uso de archivos js externos que nos ayuden a crear mediante javascript o jquery todos los elementos en tiempos de ejecución, así como los estilos que le darán ergonomía, elegancia y sobriedad.</w:t>
+      </w:r>
+    </w:p>
+    <w:p>
+      <w:r>
+        <w:lastRenderedPageBreak/>
+        <w:drawing>
+          <wp:inline distT="0" distB="0" distL="0" distR="0" wp14:anchorId="6B15194D" wp14:editId="74D62D15">
+            <wp:extent cx="5612130" cy="3553460"/>
+            <wp:effectExtent l="0" t="0" r="7620" b="8890"/>
+            <wp:docPr id="64" name="Imagen 64"/>
+            <wp:cNvGraphicFramePr>
+              <a:graphicFrameLocks xmlns:a="http://schemas.openxmlformats.org/drawingml/2006/main" noChangeAspect="1"/>
+            </wp:cNvGraphicFramePr>
+            <a:graphic xmlns:a="http://schemas.openxmlformats.org/drawingml/2006/main">
+              <a:graphicData uri="http://schemas.openxmlformats.org/drawingml/2006/picture">
+                <pic:pic xmlns:pic="http://schemas.openxmlformats.org/drawingml/2006/picture">
+                  <pic:nvPicPr>
+                    <pic:cNvPr id="1" name=""/>
+                    <pic:cNvPicPr/>
+                  </pic:nvPicPr>
+                  <pic:blipFill>
+                    <a:blip r:embed="rId121"/>
+                    <a:stretch>
+                      <a:fillRect/>
+                    </a:stretch>
+                  </pic:blipFill>
+                  <pic:spPr>
+                    <a:xfrm>
+                      <a:off x="0" y="0"/>
+                      <a:ext cx="5612130" cy="3553460"/>
+                    </a:xfrm>
+                    <a:prstGeom prst="rect">
+                      <a:avLst/>
+                    </a:prstGeom>
+                  </pic:spPr>
+                </pic:pic>
+              </a:graphicData>
+            </a:graphic>
+          </wp:inline>
+        </w:drawing>
+      </w:r>
+    </w:p>
+    <w:p>
+      <w:pPr>
+        <w:jc w:val="center"/>
+        <w:rPr>
+          <w:b/>
+        </w:rPr>
+      </w:pPr>
+      <w:r>
+        <w:rPr>
+          <w:b/>
+        </w:rPr>
+        <w:t>Figura. Cargar el formulario en la ventana modal</w:t>
+      </w:r>
+    </w:p>
+    <w:p>
+      <w:r>
+        <w:t>En este caso, se hace uso de las etiquetas ID y name, para poder tener como identificadores únicos cada formulario y que su tarea la haga de una manera adecuada al momento de pasar el formulario al modal.</w:t>
+      </w:r>
+    </w:p>
+    <w:p>
+      <w:r>
+        <w:drawing>
+          <wp:inline distT="0" distB="0" distL="0" distR="0" wp14:anchorId="20978B17" wp14:editId="4AEE1E3B">
+            <wp:extent cx="5612130" cy="1909445"/>
+            <wp:effectExtent l="0" t="0" r="7620" b="0"/>
+            <wp:docPr id="65" name="Imagen 65"/>
+            <wp:cNvGraphicFramePr>
+              <a:graphicFrameLocks xmlns:a="http://schemas.openxmlformats.org/drawingml/2006/main" noChangeAspect="1"/>
+            </wp:cNvGraphicFramePr>
+            <a:graphic xmlns:a="http://schemas.openxmlformats.org/drawingml/2006/main">
+              <a:graphicData uri="http://schemas.openxmlformats.org/drawingml/2006/picture">
+                <pic:pic xmlns:pic="http://schemas.openxmlformats.org/drawingml/2006/picture">
+                  <pic:nvPicPr>
+                    <pic:cNvPr id="1" name=""/>
+                    <pic:cNvPicPr/>
+                  </pic:nvPicPr>
+                  <pic:blipFill>
+                    <a:blip r:embed="rId122"/>
+                    <a:stretch>
+                      <a:fillRect/>
+                    </a:stretch>
+                  </pic:blipFill>
+                  <pic:spPr>
+                    <a:xfrm>
+                      <a:off x="0" y="0"/>
+                      <a:ext cx="5612130" cy="1909445"/>
+                    </a:xfrm>
+                    <a:prstGeom prst="rect">
+                      <a:avLst/>
+                    </a:prstGeom>
+                  </pic:spPr>
+                </pic:pic>
+              </a:graphicData>
+            </a:graphic>
+          </wp:inline>
+        </w:drawing>
+      </w:r>
+    </w:p>
+    <w:p>
+      <w:pPr>
+        <w:jc w:val="center"/>
+        <w:rPr>
+          <w:b/>
+        </w:rPr>
+      </w:pPr>
+      <w:r>
+        <w:rPr>
+          <w:b/>
+        </w:rPr>
+        <w:t>Figura. Seleccionar Renglon</w:t>
+      </w:r>
+    </w:p>
+    <w:p>
+      <w:r>
+        <w:t>Este fragmento de código es necesario para poder seleccionar el registro que queremos y de esta manera, lo modifiquemos o lo eliminemos según sea el caso</w:t>
+      </w:r>
+    </w:p>
+    <w:p/>
+    <w:p/>
+    <w:p>
+      <w:r>
+        <w:lastRenderedPageBreak/>
+        <w:drawing>
+          <wp:anchor distT="0" distB="0" distL="114300" distR="114300" simplePos="0" relativeHeight="251800064" behindDoc="0" locked="0" layoutInCell="1" allowOverlap="1" wp14:anchorId="25254E66" wp14:editId="233D6B42">
+            <wp:simplePos x="0" y="0"/>
+            <wp:positionH relativeFrom="margin">
+              <wp:align>left</wp:align>
+            </wp:positionH>
+            <wp:positionV relativeFrom="paragraph">
+              <wp:posOffset>37465</wp:posOffset>
+            </wp:positionV>
+            <wp:extent cx="5793105" cy="3409950"/>
+            <wp:effectExtent l="0" t="0" r="0" b="0"/>
+            <wp:wrapSquare wrapText="bothSides"/>
+            <wp:docPr id="66" name="Imagen 66"/>
+            <wp:cNvGraphicFramePr>
+              <a:graphicFrameLocks xmlns:a="http://schemas.openxmlformats.org/drawingml/2006/main" noChangeAspect="1"/>
+            </wp:cNvGraphicFramePr>
+            <a:graphic xmlns:a="http://schemas.openxmlformats.org/drawingml/2006/main">
+              <a:graphicData uri="http://schemas.openxmlformats.org/drawingml/2006/picture">
+                <pic:pic xmlns:pic="http://schemas.openxmlformats.org/drawingml/2006/picture">
+                  <pic:nvPicPr>
+                    <pic:cNvPr id="1" name=""/>
+                    <pic:cNvPicPr/>
+                  </pic:nvPicPr>
+                  <pic:blipFill>
+                    <a:blip r:embed="rId123">
+                      <a:extLst>
+                        <a:ext uri="{28A0092B-C50C-407E-A947-70E740481C1C}">
+                          <a14:useLocalDpi xmlns:a14="http://schemas.microsoft.com/office/drawing/2010/main" val="0"/>
+                        </a:ext>
+                      </a:extLst>
+                    </a:blip>
+                    <a:stretch>
+                      <a:fillRect/>
+                    </a:stretch>
+                  </pic:blipFill>
+                  <pic:spPr>
+                    <a:xfrm>
+                      <a:off x="0" y="0"/>
+                      <a:ext cx="5793105" cy="3409950"/>
+                    </a:xfrm>
+                    <a:prstGeom prst="rect">
+                      <a:avLst/>
+                    </a:prstGeom>
+                  </pic:spPr>
+                </pic:pic>
+              </a:graphicData>
+            </a:graphic>
+            <wp14:sizeRelH relativeFrom="page">
+              <wp14:pctWidth>0</wp14:pctWidth>
+            </wp14:sizeRelH>
+            <wp14:sizeRelV relativeFrom="page">
+              <wp14:pctHeight>0</wp14:pctHeight>
+            </wp14:sizeRelV>
+          </wp:anchor>
+        </w:drawing>
+      </w:r>
+    </w:p>
+    <w:p>
+      <w:pPr>
+        <w:jc w:val="center"/>
+        <w:rPr>
+          <w:b/>
+        </w:rPr>
+      </w:pPr>
+      <w:r>
+        <w:rPr>
+          <w:b/>
+        </w:rPr>
+        <w:t>Figura. Código para Actualizar, Eliminar, y Modificar</w:t>
+      </w:r>
+    </w:p>
+    <w:p>
+      <w:r>
+        <w:t>Esa parte del código es necesaria para poder actualizar, eliminar o modificar según sea el caso en donde comprobará según la acción que se definió en el script php, y hará el recorrido mediante un foreach, los datos que se encontraron en la consulta sql pertinente, mostrandolo en las columnas de la tabla y desplegando una notificación en dado caso de que dicha acción fuese correcta.</w:t>
+      </w:r>
+    </w:p>
+    <w:p/>
+    <w:p/>
+    <w:p>
       <w:pPr>
         <w:pStyle w:val="Ttulo3"/>
       </w:pPr>
@@ -25258,6 +26297,7 @@
     </w:p>
     <w:p>
       <w:r>
+        <w:lastRenderedPageBreak/>
         <w:t>Conekta es una empresa que ofrece una API multilenguaje que permite realizar cobros online en cualquier sistema que este utilizando dicha API, pero ¿Cómo lo hace?.</w:t>
       </w:r>
     </w:p>
@@ -25356,7 +26396,6 @@
         <w:jc w:val="center"/>
       </w:pPr>
       <w:r>
-        <w:lastRenderedPageBreak/>
         <w:drawing>
           <wp:inline distT="0" distB="0" distL="0" distR="0">
             <wp:extent cx="2514600" cy="2019300"/>
@@ -25375,7 +26414,7 @@
                     </pic:cNvPicPr>
                   </pic:nvPicPr>
                   <pic:blipFill>
-                    <a:blip r:embed="rId109">
+                    <a:blip r:embed="rId124">
                       <a:extLst>
                         <a:ext uri="{28A0092B-C50C-407E-A947-70E740481C1C}">
                           <a14:useLocalDpi xmlns:a14="http://schemas.microsoft.com/office/drawing/2010/main" val="0"/>
@@ -25428,6 +26467,7 @@
         <w:spacing w:line="360" w:lineRule="auto"/>
       </w:pPr>
       <w:r>
+        <w:lastRenderedPageBreak/>
         <w:t>Front-End (Diseño)</w:t>
       </w:r>
     </w:p>
@@ -25458,7 +26498,7 @@
                     <pic:cNvPicPr/>
                   </pic:nvPicPr>
                   <pic:blipFill>
-                    <a:blip r:embed="rId110"/>
+                    <a:blip r:embed="rId125"/>
                     <a:stretch>
                       <a:fillRect/>
                     </a:stretch>
@@ -25507,7 +26547,6 @@
         </w:numPr>
       </w:pPr>
       <w:r>
-        <w:lastRenderedPageBreak/>
         <w:t>El nombre del tarjetahabiente, dicho textbox tiene un atributo llamado data-conekta que tiene como valor [name], dicho atributo es usado por la API y por ende no debe ser cambiado.</w:t>
       </w:r>
     </w:p>
@@ -25544,6 +26583,7 @@
         </w:numPr>
       </w:pPr>
       <w:r>
+        <w:lastRenderedPageBreak/>
         <w:t>El año de expiración a cuatro digitos, dicho textbox tiene un atributo llamado data-conekta que tiene como valor [exp_year], dicho atributo es usado por la API y por ende no debe ser cambiado.</w:t>
       </w:r>
     </w:p>
@@ -25588,7 +26628,7 @@
                     <pic:cNvPicPr/>
                   </pic:nvPicPr>
                   <pic:blipFill>
-                    <a:blip r:embed="rId111"/>
+                    <a:blip r:embed="rId126"/>
                     <a:stretch>
                       <a:fillRect/>
                     </a:stretch>
@@ -25641,7 +26681,6 @@
         <w:ind w:left="360"/>
       </w:pPr>
       <w:r>
-        <w:lastRenderedPageBreak/>
         <w:t>En cuanto al código CSS, se utilizaron clases y ids para darle un acomodo y un tamaño al formulario y su contenido, además de darle un diseño sobrio a la pantalla en general.</w:t>
       </w:r>
     </w:p>
@@ -25659,6 +26698,7 @@
         <w:jc w:val="center"/>
       </w:pPr>
       <w:r>
+        <w:lastRenderedPageBreak/>
         <w:drawing>
           <wp:inline distT="0" distB="0" distL="0" distR="0" wp14:anchorId="1A7F5243" wp14:editId="2183A03F">
             <wp:extent cx="3476625" cy="3354525"/>
@@ -25675,7 +26715,7 @@
                     <pic:cNvPicPr/>
                   </pic:nvPicPr>
                   <pic:blipFill>
-                    <a:blip r:embed="rId112"/>
+                    <a:blip r:embed="rId127"/>
                     <a:stretch>
                       <a:fillRect/>
                     </a:stretch>
@@ -25756,7 +26796,7 @@
                     <pic:cNvPicPr/>
                   </pic:nvPicPr>
                   <pic:blipFill>
-                    <a:blip r:embed="rId113">
+                    <a:blip r:embed="rId128">
                       <a:extLst>
                         <a:ext uri="{28A0092B-C50C-407E-A947-70E740481C1C}">
                           <a14:useLocalDpi xmlns:a14="http://schemas.microsoft.com/office/drawing/2010/main" val="0"/>
@@ -25838,7 +26878,6 @@
         </w:rPr>
       </w:pPr>
       <w:r>
-        <w:lastRenderedPageBreak/>
         <w:drawing>
           <wp:inline distT="0" distB="0" distL="0" distR="0" wp14:anchorId="5F6BDA70" wp14:editId="3EC020B5">
             <wp:extent cx="5612130" cy="506095"/>
@@ -25855,7 +26894,7 @@
                     <pic:cNvPicPr/>
                   </pic:nvPicPr>
                   <pic:blipFill>
-                    <a:blip r:embed="rId114"/>
+                    <a:blip r:embed="rId129"/>
                     <a:stretch>
                       <a:fillRect/>
                     </a:stretch>
@@ -25985,7 +27024,7 @@
                     <pic:cNvPicPr/>
                   </pic:nvPicPr>
                   <pic:blipFill>
-                    <a:blip r:embed="rId115"/>
+                    <a:blip r:embed="rId130"/>
                     <a:stretch>
                       <a:fillRect/>
                     </a:stretch>
@@ -26032,24 +27071,18 @@
         <w:rPr>
           <w:lang w:val="es-ES" w:eastAsia="es-ES"/>
         </w:rPr>
-        <w:t xml:space="preserve">Después de esto, conekta procesará y validará los datos enviados y mandará una respuesta que será guardada en alguno de los dos handlers, si conekta nos manda una respuesta fallida entra el conektaErrorResponseHandler y ejecuta una función con un parámetro el cual es la respuesta, dentro de esta función se guarda en una variable el formulario y luego dentro de la clase .card-errors que contiene un div se muestran los errores y se habilita el botón de pagar para que se vuelvan a enviar </w:t>
-      </w:r>
-      <w:r>
+        <w:t>Después de esto, conekta procesará y validará los datos enviados y mandará una respuesta que será guardada en alguno de los dos handlers, si conekta nos manda una respuesta fallida entra el conektaErrorResponseHandler y ejecuta una función con un parámetro el cual es la respuesta, dentro de esta función se guarda en una variable el formulario y luego dentro de la clase .card-errors que contiene un div se muestran los errores y se habilita el botón de pagar para que se vuelvan a enviar los datos, está vez de manera correcta. En la siguiente figura podemos apreciar esta función.</w:t>
+      </w:r>
+    </w:p>
+    <w:p>
+      <w:pPr>
+        <w:jc w:val="center"/>
         <w:rPr>
           <w:lang w:val="es-ES" w:eastAsia="es-ES"/>
         </w:rPr>
+      </w:pPr>
+      <w:r>
         <w:lastRenderedPageBreak/>
-        <w:t>los datos, está vez de manera correcta. En la siguiente figura podemos apreciar esta función.</w:t>
-      </w:r>
-    </w:p>
-    <w:p>
-      <w:pPr>
-        <w:jc w:val="center"/>
-        <w:rPr>
-          <w:lang w:val="es-ES" w:eastAsia="es-ES"/>
-        </w:rPr>
-      </w:pPr>
-      <w:r>
         <w:drawing>
           <wp:inline distT="0" distB="0" distL="0" distR="0" wp14:anchorId="4E39EFBB" wp14:editId="0EA529BB">
             <wp:extent cx="5314950" cy="1257300"/>
@@ -26066,7 +27099,7 @@
                     <pic:cNvPicPr/>
                   </pic:nvPicPr>
                   <pic:blipFill>
-                    <a:blip r:embed="rId116"/>
+                    <a:blip r:embed="rId131"/>
                     <a:stretch>
                       <a:fillRect/>
                     </a:stretch>
@@ -26184,7 +27217,7 @@
                     <pic:cNvPicPr/>
                   </pic:nvPicPr>
                   <pic:blipFill>
-                    <a:blip r:embed="rId117"/>
+                    <a:blip r:embed="rId132"/>
                     <a:stretch>
                       <a:fillRect/>
                     </a:stretch>
@@ -26242,7 +27275,7 @@
         </w:rPr>
         <w:t>En nuestro servidor debemos hacer uso de la API de Conekta para PHP que podemos descargar desde el repositorio oficial de conekta en Github (</w:t>
       </w:r>
-      <w:hyperlink r:id="rId118" w:history="1">
+      <w:hyperlink r:id="rId133" w:history="1">
         <w:r>
           <w:rPr>
             <w:rStyle w:val="Hipervnculo"/>
@@ -26301,7 +27334,7 @@
                     <pic:cNvPicPr/>
                   </pic:nvPicPr>
                   <pic:blipFill>
-                    <a:blip r:embed="rId119"/>
+                    <a:blip r:embed="rId134"/>
                     <a:stretch>
                       <a:fillRect/>
                     </a:stretch>
@@ -26423,7 +27456,7 @@
                     <pic:cNvPicPr/>
                   </pic:nvPicPr>
                   <pic:blipFill>
-                    <a:blip r:embed="rId120"/>
+                    <a:blip r:embed="rId135"/>
                     <a:stretch>
                       <a:fillRect/>
                     </a:stretch>
@@ -26545,7 +27578,7 @@
                     <pic:cNvPicPr/>
                   </pic:nvPicPr>
                   <pic:blipFill>
-                    <a:blip r:embed="rId121"/>
+                    <a:blip r:embed="rId136"/>
                     <a:stretch>
                       <a:fillRect/>
                     </a:stretch>
@@ -26741,7 +27774,7 @@
                     <pic:cNvPicPr/>
                   </pic:nvPicPr>
                   <pic:blipFill>
-                    <a:blip r:embed="rId122"/>
+                    <a:blip r:embed="rId137"/>
                     <a:stretch>
                       <a:fillRect/>
                     </a:stretch>
@@ -26915,7 +27948,7 @@
                     </pic:cNvPicPr>
                   </pic:nvPicPr>
                   <pic:blipFill>
-                    <a:blip r:embed="rId109">
+                    <a:blip r:embed="rId124">
                       <a:extLst>
                         <a:ext uri="{28A0092B-C50C-407E-A947-70E740481C1C}">
                           <a14:useLocalDpi xmlns:a14="http://schemas.microsoft.com/office/drawing/2010/main" val="0"/>
@@ -26981,7 +28014,6 @@
       <w:pPr>
         <w:jc w:val="center"/>
       </w:pPr>
-      <w:bookmarkStart w:id="62" w:name="_GoBack"/>
       <w:r>
         <w:lastRenderedPageBreak/>
         <w:drawing>
@@ -27000,7 +28032,7 @@
                     <pic:cNvPicPr/>
                   </pic:nvPicPr>
                   <pic:blipFill rotWithShape="1">
-                    <a:blip r:embed="rId123"/>
+                    <a:blip r:embed="rId138"/>
                     <a:srcRect l="6149"/>
                     <a:stretch/>
                   </pic:blipFill>
@@ -27027,7 +28059,6 @@
           </wp:inline>
         </w:drawing>
       </w:r>
-      <w:bookmarkEnd w:id="62"/>
     </w:p>
     <w:p>
       <w:pPr>
@@ -27138,7 +28169,7 @@
                     <pic:cNvPicPr/>
                   </pic:nvPicPr>
                   <pic:blipFill>
-                    <a:blip r:embed="rId111"/>
+                    <a:blip r:embed="rId126"/>
                     <a:stretch>
                       <a:fillRect/>
                     </a:stretch>
@@ -27225,7 +28256,7 @@
                     <pic:cNvPicPr/>
                   </pic:nvPicPr>
                   <pic:blipFill>
-                    <a:blip r:embed="rId112"/>
+                    <a:blip r:embed="rId127"/>
                     <a:stretch>
                       <a:fillRect/>
                     </a:stretch>
@@ -27312,7 +28343,7 @@
                     <pic:cNvPicPr/>
                   </pic:nvPicPr>
                   <pic:blipFill>
-                    <a:blip r:embed="rId113">
+                    <a:blip r:embed="rId128">
                       <a:extLst>
                         <a:ext uri="{28A0092B-C50C-407E-A947-70E740481C1C}">
                           <a14:useLocalDpi xmlns:a14="http://schemas.microsoft.com/office/drawing/2010/main" val="0"/>
@@ -27403,7 +28434,7 @@
                     <pic:cNvPicPr/>
                   </pic:nvPicPr>
                   <pic:blipFill>
-                    <a:blip r:embed="rId114"/>
+                    <a:blip r:embed="rId129"/>
                     <a:stretch>
                       <a:fillRect/>
                     </a:stretch>
@@ -27548,7 +28579,7 @@
                     <pic:cNvPicPr/>
                   </pic:nvPicPr>
                   <pic:blipFill>
-                    <a:blip r:embed="rId115"/>
+                    <a:blip r:embed="rId130"/>
                     <a:stretch>
                       <a:fillRect/>
                     </a:stretch>
@@ -27623,7 +28654,7 @@
                     <pic:cNvPicPr/>
                   </pic:nvPicPr>
                   <pic:blipFill>
-                    <a:blip r:embed="rId116"/>
+                    <a:blip r:embed="rId131"/>
                     <a:stretch>
                       <a:fillRect/>
                     </a:stretch>
@@ -27723,7 +28754,7 @@
                     <pic:cNvPicPr/>
                   </pic:nvPicPr>
                   <pic:blipFill>
-                    <a:blip r:embed="rId117"/>
+                    <a:blip r:embed="rId132"/>
                     <a:stretch>
                       <a:fillRect/>
                     </a:stretch>
@@ -27795,7 +28826,7 @@
         </w:rPr>
         <w:t>En nuestro servidor debemos hacer uso de la API de Conekta para PHP que podemos descargar desde el repositorio oficial de conekta en Github (</w:t>
       </w:r>
-      <w:hyperlink r:id="rId124" w:history="1">
+      <w:hyperlink r:id="rId139" w:history="1">
         <w:r>
           <w:rPr>
             <w:rStyle w:val="Hipervnculo"/>
@@ -27848,7 +28879,7 @@
                     <pic:cNvPicPr/>
                   </pic:nvPicPr>
                   <pic:blipFill>
-                    <a:blip r:embed="rId119"/>
+                    <a:blip r:embed="rId134"/>
                     <a:stretch>
                       <a:fillRect/>
                     </a:stretch>
@@ -27969,7 +29000,7 @@
                     <pic:cNvPicPr/>
                   </pic:nvPicPr>
                   <pic:blipFill>
-                    <a:blip r:embed="rId125"/>
+                    <a:blip r:embed="rId140"/>
                     <a:stretch>
                       <a:fillRect/>
                     </a:stretch>
@@ -28051,7 +29082,7 @@
                     <pic:cNvPicPr/>
                   </pic:nvPicPr>
                   <pic:blipFill>
-                    <a:blip r:embed="rId126"/>
+                    <a:blip r:embed="rId141"/>
                     <a:stretch>
                       <a:fillRect/>
                     </a:stretch>
@@ -28132,7 +29163,7 @@
                     <pic:cNvPicPr/>
                   </pic:nvPicPr>
                   <pic:blipFill>
-                    <a:blip r:embed="rId127"/>
+                    <a:blip r:embed="rId142"/>
                     <a:stretch>
                       <a:fillRect/>
                     </a:stretch>
@@ -28320,7 +29351,7 @@
                     <pic:cNvPicPr/>
                   </pic:nvPicPr>
                   <pic:blipFill>
-                    <a:blip r:embed="rId128"/>
+                    <a:blip r:embed="rId143"/>
                     <a:stretch>
                       <a:fillRect/>
                     </a:stretch>
@@ -28413,7 +29444,7 @@
                     <pic:cNvPicPr/>
                   </pic:nvPicPr>
                   <pic:blipFill>
-                    <a:blip r:embed="rId129"/>
+                    <a:blip r:embed="rId144"/>
                     <a:stretch>
                       <a:fillRect/>
                     </a:stretch>
@@ -28452,30 +29483,827 @@
       <w:pPr>
         <w:pStyle w:val="Ttulo3"/>
       </w:pPr>
-      <w:bookmarkStart w:id="63" w:name="_Toc447803666"/>
+      <w:bookmarkStart w:id="62" w:name="_Toc447803666"/>
       <w:r>
         <w:t>Validaciones</w:t>
       </w:r>
+      <w:bookmarkEnd w:id="62"/>
+    </w:p>
+    <w:p>
+      <w:r>
+        <w:t xml:space="preserve">Para el tratamiento de datos entre una aplicación y una base de datos, es necesario que se valide la información que se espera recibir, y de esta manera no se tenga ningún problema a la hora de poder manipularla para altas, bajas, modificaciones y reportes ejecutivos. </w:t>
+      </w:r>
+    </w:p>
+    <w:p>
+      <w:r>
+        <w:t>Para esto, existen gran cantidad de ayudas por parte de plugins elaborados en javascript, en este caso, utilizaremos jquery-validate.</w:t>
+      </w:r>
+    </w:p>
+    <w:p>
+      <w:r>
+        <w:t>Para poder utilizarlo, es necesario, agregar el script del plugin al formulario principal, y si queremos crear un archivo js con todas nuestras validaciones, añadirselo al formulario en cuestión, así como darle un id al formulario que queremos validar, y por ende a los controles que están contenidos dentro de él.</w:t>
+      </w:r>
+    </w:p>
+    <w:p>
+      <w:r>
+        <w:drawing>
+          <wp:anchor distT="0" distB="0" distL="114300" distR="114300" simplePos="0" relativeHeight="251801088" behindDoc="0" locked="0" layoutInCell="1" allowOverlap="1" wp14:anchorId="19CA0CA5" wp14:editId="7753C478">
+            <wp:simplePos x="0" y="0"/>
+            <wp:positionH relativeFrom="page">
+              <wp:align>center</wp:align>
+            </wp:positionH>
+            <wp:positionV relativeFrom="paragraph">
+              <wp:posOffset>85725</wp:posOffset>
+            </wp:positionV>
+            <wp:extent cx="1962150" cy="457200"/>
+            <wp:effectExtent l="0" t="0" r="0" b="0"/>
+            <wp:wrapSquare wrapText="bothSides"/>
+            <wp:docPr id="67" name="Imagen 67"/>
+            <wp:cNvGraphicFramePr>
+              <a:graphicFrameLocks xmlns:a="http://schemas.openxmlformats.org/drawingml/2006/main" noChangeAspect="1"/>
+            </wp:cNvGraphicFramePr>
+            <a:graphic xmlns:a="http://schemas.openxmlformats.org/drawingml/2006/main">
+              <a:graphicData uri="http://schemas.openxmlformats.org/drawingml/2006/picture">
+                <pic:pic xmlns:pic="http://schemas.openxmlformats.org/drawingml/2006/picture">
+                  <pic:nvPicPr>
+                    <pic:cNvPr id="1" name=""/>
+                    <pic:cNvPicPr/>
+                  </pic:nvPicPr>
+                  <pic:blipFill>
+                    <a:blip r:embed="rId145">
+                      <a:extLst>
+                        <a:ext uri="{28A0092B-C50C-407E-A947-70E740481C1C}">
+                          <a14:useLocalDpi xmlns:a14="http://schemas.microsoft.com/office/drawing/2010/main" val="0"/>
+                        </a:ext>
+                      </a:extLst>
+                    </a:blip>
+                    <a:stretch>
+                      <a:fillRect/>
+                    </a:stretch>
+                  </pic:blipFill>
+                  <pic:spPr>
+                    <a:xfrm>
+                      <a:off x="0" y="0"/>
+                      <a:ext cx="1962150" cy="457200"/>
+                    </a:xfrm>
+                    <a:prstGeom prst="rect">
+                      <a:avLst/>
+                    </a:prstGeom>
+                  </pic:spPr>
+                </pic:pic>
+              </a:graphicData>
+            </a:graphic>
+            <wp14:sizeRelH relativeFrom="page">
+              <wp14:pctWidth>0</wp14:pctWidth>
+            </wp14:sizeRelH>
+            <wp14:sizeRelV relativeFrom="page">
+              <wp14:pctHeight>0</wp14:pctHeight>
+            </wp14:sizeRelV>
+          </wp:anchor>
+        </w:drawing>
+      </w:r>
+    </w:p>
+    <w:p/>
+    <w:p>
+      <w:pPr>
+        <w:jc w:val="center"/>
+        <w:rPr>
+          <w:b/>
+        </w:rPr>
+      </w:pPr>
+      <w:r>
+        <w:rPr>
+          <w:b/>
+        </w:rPr>
+        <w:t>Figura. Id al formulario</w:t>
+      </w:r>
+    </w:p>
+    <w:p>
+      <w:pPr>
+        <w:jc w:val="center"/>
+        <w:rPr>
+          <w:b/>
+        </w:rPr>
+      </w:pPr>
+      <w:r>
+        <w:drawing>
+          <wp:inline distT="0" distB="0" distL="0" distR="0" wp14:anchorId="7C4C43CA" wp14:editId="14D18D87">
+            <wp:extent cx="3371850" cy="514350"/>
+            <wp:effectExtent l="0" t="0" r="0" b="0"/>
+            <wp:docPr id="68" name="Imagen 68"/>
+            <wp:cNvGraphicFramePr>
+              <a:graphicFrameLocks xmlns:a="http://schemas.openxmlformats.org/drawingml/2006/main" noChangeAspect="1"/>
+            </wp:cNvGraphicFramePr>
+            <a:graphic xmlns:a="http://schemas.openxmlformats.org/drawingml/2006/main">
+              <a:graphicData uri="http://schemas.openxmlformats.org/drawingml/2006/picture">
+                <pic:pic xmlns:pic="http://schemas.openxmlformats.org/drawingml/2006/picture">
+                  <pic:nvPicPr>
+                    <pic:cNvPr id="1" name=""/>
+                    <pic:cNvPicPr/>
+                  </pic:nvPicPr>
+                  <pic:blipFill>
+                    <a:blip r:embed="rId146"/>
+                    <a:stretch>
+                      <a:fillRect/>
+                    </a:stretch>
+                  </pic:blipFill>
+                  <pic:spPr>
+                    <a:xfrm>
+                      <a:off x="0" y="0"/>
+                      <a:ext cx="3371850" cy="514350"/>
+                    </a:xfrm>
+                    <a:prstGeom prst="rect">
+                      <a:avLst/>
+                    </a:prstGeom>
+                  </pic:spPr>
+                </pic:pic>
+              </a:graphicData>
+            </a:graphic>
+          </wp:inline>
+        </w:drawing>
+      </w:r>
+    </w:p>
+    <w:p>
+      <w:pPr>
+        <w:jc w:val="center"/>
+        <w:rPr>
+          <w:b/>
+        </w:rPr>
+      </w:pPr>
+      <w:r>
+        <w:rPr>
+          <w:b/>
+        </w:rPr>
+        <w:t xml:space="preserve">Figura. </w:t>
+      </w:r>
+      <w:r>
+        <w:rPr>
+          <w:b/>
+        </w:rPr>
+        <w:t>Script de nuestro archivo de validaciones</w:t>
+      </w:r>
+    </w:p>
+    <w:p>
+      <w:pPr>
+        <w:jc w:val="center"/>
+        <w:rPr>
+          <w:b/>
+        </w:rPr>
+      </w:pPr>
+    </w:p>
+    <w:p>
+      <w:pPr>
+        <w:jc w:val="center"/>
+        <w:rPr>
+          <w:b/>
+        </w:rPr>
+      </w:pPr>
+    </w:p>
+    <w:p>
+      <w:pPr>
+        <w:rPr>
+          <w:b/>
+        </w:rPr>
+      </w:pPr>
+    </w:p>
+    <w:p>
+      <w:pPr>
+        <w:rPr>
+          <w:b/>
+        </w:rPr>
+      </w:pPr>
+      <w:r>
+        <w:lastRenderedPageBreak/>
+        <w:drawing>
+          <wp:anchor distT="0" distB="0" distL="114300" distR="114300" simplePos="0" relativeHeight="251802112" behindDoc="0" locked="0" layoutInCell="1" allowOverlap="1" wp14:anchorId="667C1F1E" wp14:editId="42C2B344">
+            <wp:simplePos x="0" y="0"/>
+            <wp:positionH relativeFrom="column">
+              <wp:posOffset>224790</wp:posOffset>
+            </wp:positionH>
+            <wp:positionV relativeFrom="paragraph">
+              <wp:posOffset>8255</wp:posOffset>
+            </wp:positionV>
+            <wp:extent cx="4867275" cy="3524250"/>
+            <wp:effectExtent l="0" t="0" r="9525" b="0"/>
+            <wp:wrapSquare wrapText="bothSides"/>
+            <wp:docPr id="69" name="Imagen 69"/>
+            <wp:cNvGraphicFramePr>
+              <a:graphicFrameLocks xmlns:a="http://schemas.openxmlformats.org/drawingml/2006/main" noChangeAspect="1"/>
+            </wp:cNvGraphicFramePr>
+            <a:graphic xmlns:a="http://schemas.openxmlformats.org/drawingml/2006/main">
+              <a:graphicData uri="http://schemas.openxmlformats.org/drawingml/2006/picture">
+                <pic:pic xmlns:pic="http://schemas.openxmlformats.org/drawingml/2006/picture">
+                  <pic:nvPicPr>
+                    <pic:cNvPr id="1" name=""/>
+                    <pic:cNvPicPr/>
+                  </pic:nvPicPr>
+                  <pic:blipFill>
+                    <a:blip r:embed="rId147">
+                      <a:extLst>
+                        <a:ext uri="{28A0092B-C50C-407E-A947-70E740481C1C}">
+                          <a14:useLocalDpi xmlns:a14="http://schemas.microsoft.com/office/drawing/2010/main" val="0"/>
+                        </a:ext>
+                      </a:extLst>
+                    </a:blip>
+                    <a:stretch>
+                      <a:fillRect/>
+                    </a:stretch>
+                  </pic:blipFill>
+                  <pic:spPr>
+                    <a:xfrm>
+                      <a:off x="0" y="0"/>
+                      <a:ext cx="4867275" cy="3524250"/>
+                    </a:xfrm>
+                    <a:prstGeom prst="rect">
+                      <a:avLst/>
+                    </a:prstGeom>
+                  </pic:spPr>
+                </pic:pic>
+              </a:graphicData>
+            </a:graphic>
+            <wp14:sizeRelH relativeFrom="page">
+              <wp14:pctWidth>0</wp14:pctWidth>
+            </wp14:sizeRelH>
+            <wp14:sizeRelV relativeFrom="page">
+              <wp14:pctHeight>0</wp14:pctHeight>
+            </wp14:sizeRelV>
+          </wp:anchor>
+        </w:drawing>
+      </w:r>
+    </w:p>
+    <w:p>
+      <w:pPr>
+        <w:rPr>
+          <w:b/>
+        </w:rPr>
+      </w:pPr>
+    </w:p>
+    <w:p>
+      <w:pPr>
+        <w:rPr>
+          <w:b/>
+        </w:rPr>
+      </w:pPr>
+    </w:p>
+    <w:p>
+      <w:pPr>
+        <w:jc w:val="center"/>
+        <w:rPr>
+          <w:b/>
+        </w:rPr>
+      </w:pPr>
+    </w:p>
+    <w:p>
+      <w:pPr>
+        <w:rPr>
+          <w:b/>
+        </w:rPr>
+      </w:pPr>
+    </w:p>
+    <w:p>
+      <w:pPr>
+        <w:rPr>
+          <w:b/>
+        </w:rPr>
+      </w:pPr>
+    </w:p>
+    <w:p>
+      <w:pPr>
+        <w:rPr>
+          <w:b/>
+        </w:rPr>
+      </w:pPr>
+    </w:p>
+    <w:p>
+      <w:pPr>
+        <w:rPr>
+          <w:b/>
+        </w:rPr>
+      </w:pPr>
+    </w:p>
+    <w:p>
+      <w:pPr>
+        <w:rPr>
+          <w:b/>
+        </w:rPr>
+      </w:pPr>
+    </w:p>
+    <w:p>
+      <w:pPr>
+        <w:rPr>
+          <w:b/>
+        </w:rPr>
+      </w:pPr>
+    </w:p>
+    <w:p>
+      <w:pPr>
+        <w:rPr>
+          <w:b/>
+        </w:rPr>
+      </w:pPr>
+    </w:p>
+    <w:p>
+      <w:pPr>
+        <w:rPr>
+          <w:b/>
+        </w:rPr>
+      </w:pPr>
+    </w:p>
+    <w:p>
+      <w:pPr>
+        <w:jc w:val="center"/>
+        <w:rPr>
+          <w:b/>
+        </w:rPr>
+      </w:pPr>
+      <w:r>
+        <w:rPr>
+          <w:b/>
+        </w:rPr>
+        <w:t>Figura. Estructura de la validación</w:t>
+      </w:r>
+    </w:p>
+    <w:p>
+      <w:r>
+        <w:t>Entonces en nuestro archivo validaciones.js, haremos nuestra propia regla de validación al formulario en cuestión, en este caso a “almacen_form” por lo cual, usamos la función validate de dicho plugin, y dentro de él, le asignamos los parametros necesarios a cada contro, “si son requeridos, o de tipo númerico, o una url valida” así como los mensajes que desplegará en caso de que no se cumpla la validación “messages:{}”.</w:t>
+      </w:r>
+    </w:p>
+    <w:p>
+      <w:r>
+        <w:t>Posterior a eso, es necesario poder comprobar dentro de una sentencia if, si está validado o no nuestro formulario (ya que en sí, regresa un valor booleano), para ello y para hacerlo de manera dinámica en todos nuestros formularios, lo agregaremos a abcNeto.js.</w:t>
+      </w:r>
+    </w:p>
+    <w:p>
+      <w:r>
+        <w:drawing>
+          <wp:anchor distT="0" distB="0" distL="114300" distR="114300" simplePos="0" relativeHeight="251803136" behindDoc="0" locked="0" layoutInCell="1" allowOverlap="1">
+            <wp:simplePos x="0" y="0"/>
+            <wp:positionH relativeFrom="column">
+              <wp:posOffset>767715</wp:posOffset>
+            </wp:positionH>
+            <wp:positionV relativeFrom="paragraph">
+              <wp:posOffset>8890</wp:posOffset>
+            </wp:positionV>
+            <wp:extent cx="3505200" cy="638175"/>
+            <wp:effectExtent l="0" t="0" r="0" b="9525"/>
+            <wp:wrapSquare wrapText="bothSides"/>
+            <wp:docPr id="70" name="Imagen 70"/>
+            <wp:cNvGraphicFramePr>
+              <a:graphicFrameLocks xmlns:a="http://schemas.openxmlformats.org/drawingml/2006/main" noChangeAspect="1"/>
+            </wp:cNvGraphicFramePr>
+            <a:graphic xmlns:a="http://schemas.openxmlformats.org/drawingml/2006/main">
+              <a:graphicData uri="http://schemas.openxmlformats.org/drawingml/2006/picture">
+                <pic:pic xmlns:pic="http://schemas.openxmlformats.org/drawingml/2006/picture">
+                  <pic:nvPicPr>
+                    <pic:cNvPr id="1" name=""/>
+                    <pic:cNvPicPr/>
+                  </pic:nvPicPr>
+                  <pic:blipFill>
+                    <a:blip r:embed="rId148">
+                      <a:extLst>
+                        <a:ext uri="{28A0092B-C50C-407E-A947-70E740481C1C}">
+                          <a14:useLocalDpi xmlns:a14="http://schemas.microsoft.com/office/drawing/2010/main" val="0"/>
+                        </a:ext>
+                      </a:extLst>
+                    </a:blip>
+                    <a:stretch>
+                      <a:fillRect/>
+                    </a:stretch>
+                  </pic:blipFill>
+                  <pic:spPr>
+                    <a:xfrm>
+                      <a:off x="0" y="0"/>
+                      <a:ext cx="3505200" cy="638175"/>
+                    </a:xfrm>
+                    <a:prstGeom prst="rect">
+                      <a:avLst/>
+                    </a:prstGeom>
+                  </pic:spPr>
+                </pic:pic>
+              </a:graphicData>
+            </a:graphic>
+            <wp14:sizeRelH relativeFrom="page">
+              <wp14:pctWidth>0</wp14:pctWidth>
+            </wp14:sizeRelH>
+            <wp14:sizeRelV relativeFrom="page">
+              <wp14:pctHeight>0</wp14:pctHeight>
+            </wp14:sizeRelV>
+          </wp:anchor>
+        </w:drawing>
+      </w:r>
+    </w:p>
+    <w:p>
+      <w:pPr>
+        <w:rPr>
+          <w:b/>
+        </w:rPr>
+      </w:pPr>
+    </w:p>
+    <w:p>
+      <w:pPr>
+        <w:rPr>
+          <w:b/>
+        </w:rPr>
+      </w:pPr>
+    </w:p>
+    <w:p>
+      <w:pPr>
+        <w:jc w:val="center"/>
+        <w:rPr>
+          <w:b/>
+        </w:rPr>
+      </w:pPr>
+      <w:r>
+        <w:rPr>
+          <w:b/>
+        </w:rPr>
+        <w:t>Figura. Evaluando la validación</w:t>
+      </w:r>
+    </w:p>
+    <w:p>
+      <w:pPr>
+        <w:jc w:val="center"/>
+        <w:rPr>
+          <w:b/>
+        </w:rPr>
+      </w:pPr>
+    </w:p>
+    <w:p>
+      <w:pPr>
+        <w:jc w:val="center"/>
+        <w:rPr>
+          <w:b/>
+        </w:rPr>
+      </w:pPr>
+      <w:r>
+        <w:lastRenderedPageBreak/>
+        <w:drawing>
+          <wp:inline distT="0" distB="0" distL="0" distR="0" wp14:anchorId="591D9A42" wp14:editId="5C8DE049">
+            <wp:extent cx="5581650" cy="3267075"/>
+            <wp:effectExtent l="0" t="0" r="0" b="9525"/>
+            <wp:docPr id="73" name="Imagen 73"/>
+            <wp:cNvGraphicFramePr>
+              <a:graphicFrameLocks xmlns:a="http://schemas.openxmlformats.org/drawingml/2006/main" noChangeAspect="1"/>
+            </wp:cNvGraphicFramePr>
+            <a:graphic xmlns:a="http://schemas.openxmlformats.org/drawingml/2006/main">
+              <a:graphicData uri="http://schemas.openxmlformats.org/drawingml/2006/picture">
+                <pic:pic xmlns:pic="http://schemas.openxmlformats.org/drawingml/2006/picture">
+                  <pic:nvPicPr>
+                    <pic:cNvPr id="1" name=""/>
+                    <pic:cNvPicPr/>
+                  </pic:nvPicPr>
+                  <pic:blipFill>
+                    <a:blip r:embed="rId149"/>
+                    <a:stretch>
+                      <a:fillRect/>
+                    </a:stretch>
+                  </pic:blipFill>
+                  <pic:spPr>
+                    <a:xfrm>
+                      <a:off x="0" y="0"/>
+                      <a:ext cx="5581650" cy="3267075"/>
+                    </a:xfrm>
+                    <a:prstGeom prst="rect">
+                      <a:avLst/>
+                    </a:prstGeom>
+                  </pic:spPr>
+                </pic:pic>
+              </a:graphicData>
+            </a:graphic>
+          </wp:inline>
+        </w:drawing>
+      </w:r>
+    </w:p>
+    <w:p>
+      <w:pPr>
+        <w:jc w:val="center"/>
+        <w:rPr>
+          <w:b/>
+        </w:rPr>
+      </w:pPr>
+      <w:r>
+        <w:rPr>
+          <w:b/>
+        </w:rPr>
+        <w:t>Figura. Ejemplo de validación de Jquery-Validate</w:t>
+      </w:r>
+    </w:p>
+    <w:p>
+      <w:pPr>
+        <w:jc w:val="left"/>
+        <w:rPr>
+          <w:b/>
+        </w:rPr>
+      </w:pPr>
+    </w:p>
+    <w:p>
+      <w:pPr>
+        <w:pStyle w:val="Ttulo3"/>
+      </w:pPr>
+      <w:bookmarkStart w:id="63" w:name="_Toc447803667"/>
+      <w:r>
+        <w:t>Notificaciones</w:t>
+      </w:r>
       <w:bookmarkEnd w:id="63"/>
     </w:p>
+    <w:p>
+      <w:r>
+        <w:t>Las notificaciones son importantes al momento de realizar alguna acción dentro de nuestro sistema, ya que es importante saber, que estatus tiene, si está bien o está mal, si se ejecutó o no se ejecutó, por lo que javascript nos proporciona sus propias alertas, bastante simpes y monotonas.</w:t>
+      </w:r>
+    </w:p>
+    <w:p>
+      <w:r>
+        <w:t>En este ejemplo utilizamos una librería llamada PNotify, la cual hace nuestras notificaciones y alertas más amigables al usuario. Para poder utilizarla, no basta más que agregar el archivo mediante un script de su ruta a nuestro formulario principal, y utilizar lo siguiente:</w:t>
+      </w:r>
+    </w:p>
+    <w:p>
+      <w:r>
+        <w:drawing>
+          <wp:anchor distT="0" distB="0" distL="114300" distR="114300" simplePos="0" relativeHeight="251804160" behindDoc="0" locked="0" layoutInCell="1" allowOverlap="1">
+            <wp:simplePos x="0" y="0"/>
+            <wp:positionH relativeFrom="column">
+              <wp:posOffset>624840</wp:posOffset>
+            </wp:positionH>
+            <wp:positionV relativeFrom="paragraph">
+              <wp:posOffset>66675</wp:posOffset>
+            </wp:positionV>
+            <wp:extent cx="3857625" cy="1457325"/>
+            <wp:effectExtent l="0" t="0" r="9525" b="9525"/>
+            <wp:wrapSquare wrapText="bothSides"/>
+            <wp:docPr id="71" name="Imagen 71"/>
+            <wp:cNvGraphicFramePr>
+              <a:graphicFrameLocks xmlns:a="http://schemas.openxmlformats.org/drawingml/2006/main" noChangeAspect="1"/>
+            </wp:cNvGraphicFramePr>
+            <a:graphic xmlns:a="http://schemas.openxmlformats.org/drawingml/2006/main">
+              <a:graphicData uri="http://schemas.openxmlformats.org/drawingml/2006/picture">
+                <pic:pic xmlns:pic="http://schemas.openxmlformats.org/drawingml/2006/picture">
+                  <pic:nvPicPr>
+                    <pic:cNvPr id="1" name=""/>
+                    <pic:cNvPicPr/>
+                  </pic:nvPicPr>
+                  <pic:blipFill>
+                    <a:blip r:embed="rId150">
+                      <a:extLst>
+                        <a:ext uri="{28A0092B-C50C-407E-A947-70E740481C1C}">
+                          <a14:useLocalDpi xmlns:a14="http://schemas.microsoft.com/office/drawing/2010/main" val="0"/>
+                        </a:ext>
+                      </a:extLst>
+                    </a:blip>
+                    <a:stretch>
+                      <a:fillRect/>
+                    </a:stretch>
+                  </pic:blipFill>
+                  <pic:spPr>
+                    <a:xfrm>
+                      <a:off x="0" y="0"/>
+                      <a:ext cx="3857625" cy="1457325"/>
+                    </a:xfrm>
+                    <a:prstGeom prst="rect">
+                      <a:avLst/>
+                    </a:prstGeom>
+                  </pic:spPr>
+                </pic:pic>
+              </a:graphicData>
+            </a:graphic>
+            <wp14:sizeRelH relativeFrom="page">
+              <wp14:pctWidth>0</wp14:pctWidth>
+            </wp14:sizeRelH>
+            <wp14:sizeRelV relativeFrom="page">
+              <wp14:pctHeight>0</wp14:pctHeight>
+            </wp14:sizeRelV>
+          </wp:anchor>
+        </w:drawing>
+      </w:r>
+    </w:p>
     <w:p/>
+    <w:p/>
+    <w:p/>
+    <w:p/>
+    <w:p>
+      <w:pPr>
+        <w:jc w:val="center"/>
+        <w:rPr>
+          <w:b/>
+        </w:rPr>
+      </w:pPr>
+      <w:r>
+        <w:rPr>
+          <w:b/>
+        </w:rPr>
+        <w:t>Figura. Parametro de PNotify</w:t>
+      </w:r>
+    </w:p>
+    <w:p>
+      <w:r>
+        <w:lastRenderedPageBreak/>
+        <w:t>En donde, hacemos uso de un objeto de la clase PNotify, mandandole los parametros de titulo, texto, el tipo de mensaje y la animación que tendrá dicha transición.</w:t>
+      </w:r>
+    </w:p>
+    <w:p>
+      <w:r>
+        <w:drawing>
+          <wp:anchor distT="0" distB="0" distL="114300" distR="114300" simplePos="0" relativeHeight="251806208" behindDoc="0" locked="0" layoutInCell="1" allowOverlap="1" wp14:anchorId="67C97872" wp14:editId="371E8D66">
+            <wp:simplePos x="0" y="0"/>
+            <wp:positionH relativeFrom="page">
+              <wp:posOffset>2432685</wp:posOffset>
+            </wp:positionH>
+            <wp:positionV relativeFrom="paragraph">
+              <wp:posOffset>47625</wp:posOffset>
+            </wp:positionV>
+            <wp:extent cx="2847975" cy="1162050"/>
+            <wp:effectExtent l="0" t="0" r="9525" b="0"/>
+            <wp:wrapSquare wrapText="bothSides"/>
+            <wp:docPr id="72" name="Imagen 72"/>
+            <wp:cNvGraphicFramePr>
+              <a:graphicFrameLocks xmlns:a="http://schemas.openxmlformats.org/drawingml/2006/main" noChangeAspect="1"/>
+            </wp:cNvGraphicFramePr>
+            <a:graphic xmlns:a="http://schemas.openxmlformats.org/drawingml/2006/main">
+              <a:graphicData uri="http://schemas.openxmlformats.org/drawingml/2006/picture">
+                <pic:pic xmlns:pic="http://schemas.openxmlformats.org/drawingml/2006/picture">
+                  <pic:nvPicPr>
+                    <pic:cNvPr id="1" name=""/>
+                    <pic:cNvPicPr/>
+                  </pic:nvPicPr>
+                  <pic:blipFill>
+                    <a:blip r:embed="rId23">
+                      <a:extLst>
+                        <a:ext uri="{28A0092B-C50C-407E-A947-70E740481C1C}">
+                          <a14:useLocalDpi xmlns:a14="http://schemas.microsoft.com/office/drawing/2010/main" val="0"/>
+                        </a:ext>
+                      </a:extLst>
+                    </a:blip>
+                    <a:stretch>
+                      <a:fillRect/>
+                    </a:stretch>
+                  </pic:blipFill>
+                  <pic:spPr>
+                    <a:xfrm>
+                      <a:off x="0" y="0"/>
+                      <a:ext cx="2847975" cy="1162050"/>
+                    </a:xfrm>
+                    <a:prstGeom prst="rect">
+                      <a:avLst/>
+                    </a:prstGeom>
+                  </pic:spPr>
+                </pic:pic>
+              </a:graphicData>
+            </a:graphic>
+            <wp14:sizeRelH relativeFrom="page">
+              <wp14:pctWidth>0</wp14:pctWidth>
+            </wp14:sizeRelH>
+            <wp14:sizeRelV relativeFrom="page">
+              <wp14:pctHeight>0</wp14:pctHeight>
+            </wp14:sizeRelV>
+          </wp:anchor>
+        </w:drawing>
+      </w:r>
+    </w:p>
+    <w:p/>
+    <w:p/>
+    <w:p/>
+    <w:p>
+      <w:pPr>
+        <w:jc w:val="center"/>
+        <w:rPr>
+          <w:b/>
+        </w:rPr>
+      </w:pPr>
+      <w:r>
+        <w:rPr>
+          <w:b/>
+        </w:rPr>
+        <w:t>Figura. Ejemplo de PNotify</w:t>
+      </w:r>
+    </w:p>
+    <w:p>
+      <w:pPr>
+        <w:jc w:val="center"/>
+        <w:rPr>
+          <w:b/>
+        </w:rPr>
+      </w:pPr>
+    </w:p>
+    <w:p>
+      <w:pPr>
+        <w:jc w:val="center"/>
+        <w:rPr>
+          <w:b/>
+        </w:rPr>
+      </w:pPr>
+    </w:p>
+    <w:p>
+      <w:pPr>
+        <w:jc w:val="center"/>
+        <w:rPr>
+          <w:b/>
+        </w:rPr>
+      </w:pPr>
+    </w:p>
+    <w:p>
+      <w:pPr>
+        <w:jc w:val="center"/>
+        <w:rPr>
+          <w:b/>
+        </w:rPr>
+      </w:pPr>
+    </w:p>
+    <w:p>
+      <w:pPr>
+        <w:jc w:val="center"/>
+        <w:rPr>
+          <w:b/>
+        </w:rPr>
+      </w:pPr>
+    </w:p>
+    <w:p>
+      <w:pPr>
+        <w:jc w:val="center"/>
+        <w:rPr>
+          <w:b/>
+        </w:rPr>
+      </w:pPr>
+    </w:p>
+    <w:p>
+      <w:pPr>
+        <w:jc w:val="center"/>
+        <w:rPr>
+          <w:b/>
+        </w:rPr>
+      </w:pPr>
+    </w:p>
+    <w:p>
+      <w:pPr>
+        <w:jc w:val="center"/>
+        <w:rPr>
+          <w:b/>
+        </w:rPr>
+      </w:pPr>
+    </w:p>
+    <w:p>
+      <w:pPr>
+        <w:jc w:val="center"/>
+        <w:rPr>
+          <w:b/>
+        </w:rPr>
+      </w:pPr>
+    </w:p>
+    <w:p>
+      <w:pPr>
+        <w:jc w:val="center"/>
+        <w:rPr>
+          <w:b/>
+        </w:rPr>
+      </w:pPr>
+    </w:p>
+    <w:p>
+      <w:pPr>
+        <w:jc w:val="center"/>
+        <w:rPr>
+          <w:b/>
+        </w:rPr>
+      </w:pPr>
+    </w:p>
+    <w:p>
+      <w:pPr>
+        <w:jc w:val="center"/>
+        <w:rPr>
+          <w:b/>
+        </w:rPr>
+      </w:pPr>
+    </w:p>
+    <w:p>
+      <w:pPr>
+        <w:jc w:val="center"/>
+        <w:rPr>
+          <w:b/>
+        </w:rPr>
+      </w:pPr>
+    </w:p>
+    <w:p>
+      <w:pPr>
+        <w:jc w:val="center"/>
+        <w:rPr>
+          <w:b/>
+        </w:rPr>
+      </w:pPr>
+    </w:p>
+    <w:p>
+      <w:pPr>
+        <w:jc w:val="center"/>
+        <w:rPr>
+          <w:b/>
+        </w:rPr>
+      </w:pPr>
+      <w:bookmarkStart w:id="64" w:name="_GoBack"/>
+      <w:bookmarkEnd w:id="64"/>
+    </w:p>
     <w:p>
       <w:pPr>
         <w:pStyle w:val="Ttulo3"/>
       </w:pPr>
-      <w:bookmarkStart w:id="64" w:name="_Toc447803667"/>
-      <w:r>
-        <w:t>Notificaciones</w:t>
-      </w:r>
-      <w:bookmarkEnd w:id="64"/>
-    </w:p>
-    <w:p/>
-    <w:p>
-      <w:pPr>
-        <w:pStyle w:val="Ttulo3"/>
-      </w:pPr>
       <w:bookmarkStart w:id="65" w:name="_Toc447803668"/>
       <w:r>
+        <w:lastRenderedPageBreak/>
         <w:t>Consultas en</w:t>
       </w:r>
       <w:r>
@@ -28650,7 +30478,15 @@
           <w:rFonts w:cs="Arial"/>
           <w:szCs w:val="24"/>
         </w:rPr>
-        <w:t xml:space="preserve">A lo largo de este proyecto he obtenido mucha experiencia en cuestiones de diagnosticar fallos de red ya que dentro de la red del IMSS existen múltiples fallas en el sistema de cableado estructurado debido a que por querer economizar contrataron a empresas de cableado sin tanta experiencia y renombre lo que provocó que estos hicieran un trabajo mediocre sin medir las consecuencias que iba a traer consigo esa mala planeación e instalación, también pude poner en práctica los conocimientos que obtuve en configuración de equipos y servidores configurando switches, configurando un servidor WSUS en Windows Server y un servidor WEB de archivos del IMSS enlazado a toda la red para poder acceder a él desde cualquier punto dentro de la red todo esto dentro de Kali Linux, una distribución de GNU/Linux, en general, estoy muy satisfecho por todo lo que he aprendido y vivido en estos 4 meses ya que pude poner en práctica muchas de las cosas que aprendí durante 1 año 8 meses en la universidad, además aprendí muchas cosas nuevas y obtuve experiencia en cuanto la detección de problemas en la red para poder solucionarlos de una manera rápida y eficiente, creo que todo esto me va a servir de mucho en el largo camino de la vida que aún me queda. </w:t>
+        <w:t xml:space="preserve">A lo largo de este proyecto he obtenido mucha experiencia en cuestiones de diagnosticar fallos de red ya que dentro de la red del IMSS existen múltiples fallas en el sistema de cableado estructurado debido a que por querer economizar contrataron a empresas de cableado sin tanta experiencia y renombre lo que provocó que estos hicieran un trabajo mediocre sin medir las consecuencias que iba a traer consigo esa mala planeación e instalación, también pude poner en práctica los conocimientos que obtuve en configuración de equipos y servidores configurando switches, configurando un servidor WSUS en Windows Server y un servidor WEB de archivos del IMSS enlazado a toda la red para poder acceder a él desde cualquier punto dentro de la red todo esto dentro de Kali Linux, una distribución de GNU/Linux, en general, estoy muy satisfecho por todo lo que he aprendido y vivido en estos 4 meses ya que pude poner en práctica muchas de las cosas que aprendí durante 1 año 8 meses en la universidad, además aprendí </w:t>
+      </w:r>
+      <w:r>
+        <w:rPr>
+          <w:rFonts w:cs="Arial"/>
+          <w:szCs w:val="24"/>
+        </w:rPr>
+        <w:lastRenderedPageBreak/>
+        <w:t xml:space="preserve">muchas cosas nuevas y obtuve experiencia en cuanto la detección de problemas en la red para poder solucionarlos de una manera rápida y eficiente, creo que todo esto me va a servir de mucho en el largo camino de la vida que aún me queda. </w:t>
       </w:r>
     </w:p>
     <w:p>
@@ -28685,7 +30521,7 @@
           <w:szCs w:val="24"/>
         </w:rPr>
       </w:pPr>
-      <w:hyperlink r:id="rId130" w:history="1">
+      <w:hyperlink r:id="rId151" w:history="1">
         <w:r>
           <w:rPr>
             <w:rStyle w:val="Hipervnculo"/>
@@ -28706,7 +30542,7 @@
           <w:szCs w:val="24"/>
         </w:rPr>
       </w:pPr>
-      <w:hyperlink r:id="rId131" w:history="1">
+      <w:hyperlink r:id="rId152" w:history="1">
         <w:r>
           <w:rPr>
             <w:rStyle w:val="Hipervnculo"/>
@@ -28727,7 +30563,7 @@
           <w:szCs w:val="24"/>
         </w:rPr>
       </w:pPr>
-      <w:hyperlink r:id="rId132" w:history="1">
+      <w:hyperlink r:id="rId153" w:history="1">
         <w:r>
           <w:rPr>
             <w:rStyle w:val="Hipervnculo"/>
@@ -28748,7 +30584,7 @@
           <w:szCs w:val="24"/>
         </w:rPr>
       </w:pPr>
-      <w:hyperlink r:id="rId133" w:history="1">
+      <w:hyperlink r:id="rId154" w:history="1">
         <w:r>
           <w:rPr>
             <w:rStyle w:val="Hipervnculo"/>
@@ -28769,7 +30605,7 @@
           <w:szCs w:val="24"/>
         </w:rPr>
       </w:pPr>
-      <w:hyperlink r:id="rId134" w:history="1">
+      <w:hyperlink r:id="rId155" w:history="1">
         <w:r>
           <w:rPr>
             <w:rStyle w:val="Hipervnculo"/>
@@ -28797,7 +30633,6 @@
           <w:szCs w:val="24"/>
           <w:shd w:val="clear" w:color="auto" w:fill="FFFFFF"/>
         </w:rPr>
-        <w:lastRenderedPageBreak/>
         <w:t>cibertec.googlecode.com/files/</w:t>
       </w:r>
       <w:r>
@@ -28842,7 +30677,7 @@
           <w:szCs w:val="24"/>
         </w:rPr>
       </w:pPr>
-      <w:hyperlink r:id="rId135" w:history="1">
+      <w:hyperlink r:id="rId156" w:history="1">
         <w:r>
           <w:rPr>
             <w:rStyle w:val="Hipervnculo"/>
@@ -28923,6 +30758,7 @@
           <w:rFonts w:cs="Arial"/>
           <w:szCs w:val="24"/>
         </w:rPr>
+        <w:lastRenderedPageBreak/>
         <w:t>Switch A</w:t>
       </w:r>
     </w:p>
@@ -32497,7 +34333,6 @@
                 <w:color w:val="000000"/>
                 <w:lang w:eastAsia="en-US"/>
               </w:rPr>
-              <w:lastRenderedPageBreak/>
               <w:t>A-17</w:t>
             </w:r>
           </w:p>
@@ -35270,6 +37105,7 @@
                 <w:color w:val="000000"/>
                 <w:lang w:eastAsia="en-US"/>
               </w:rPr>
+              <w:lastRenderedPageBreak/>
               <w:t>B-5</w:t>
             </w:r>
           </w:p>
@@ -40372,6 +42208,7 @@
                 <w:color w:val="000000"/>
                 <w:lang w:eastAsia="en-US"/>
               </w:rPr>
+              <w:lastRenderedPageBreak/>
               <w:t>VPN-AS3-1</w:t>
             </w:r>
           </w:p>
@@ -40947,7 +42784,7 @@
       </w:pPr>
     </w:p>
     <w:sectPr>
-      <w:footerReference w:type="default" r:id="rId136"/>
+      <w:footerReference w:type="default" r:id="rId157"/>
       <w:pgSz w:w="12240" w:h="15840"/>
       <w:pgMar w:top="1520" w:right="1467" w:bottom="993" w:left="1701" w:header="537" w:footer="0" w:gutter="0"/>
       <w:pgNumType w:start="1"/>
@@ -41063,7 +42900,7 @@
           <w:rPr>
             <w:lang w:val="es-ES"/>
           </w:rPr>
-          <w:t>69</w:t>
+          <w:t>68</w:t>
         </w:r>
         <w:r>
           <w:fldChar w:fldCharType="end"/>
@@ -48637,7 +50474,7 @@
 </file>
 
 <file path=customXml/itemProps1.xml><?xml version="1.0" encoding="utf-8"?>
-<ds:datastoreItem xmlns:ds="http://schemas.openxmlformats.org/officeDocument/2006/customXml" ds:itemID="{FAA3C7F8-9EC0-4338-8DAA-2C2C656B0C17}">
+<ds:datastoreItem xmlns:ds="http://schemas.openxmlformats.org/officeDocument/2006/customXml" ds:itemID="{848DDE4E-0774-48F8-879D-68E3C71854FB}">
   <ds:schemaRefs>
     <ds:schemaRef ds:uri="http://schemas.openxmlformats.org/officeDocument/2006/bibliography"/>
   </ds:schemaRefs>

</xml_diff>